<commit_message>
Adapt documentation of the HONEUR local installation (AEKR-974)
</commit_message>
<xml_diff>
--- a/remote-installation/phederation/PHEDERATION local installation instructions.docx
+++ b/remote-installation/phederation/PHEDERATION local installation instructions.docx
@@ -13,12 +13,12 @@
           <wp:inline distB="114300" distT="114300" distL="114300" distR="114300">
             <wp:extent cx="6038850" cy="2032000"/>
             <wp:effectExtent b="0" l="0" r="0" t="0"/>
-            <wp:docPr id="2" name="image2.png"/>
+            <wp:docPr id="2" name="image1.png"/>
             <a:graphic>
               <a:graphicData uri="http://schemas.openxmlformats.org/drawingml/2006/picture">
                 <pic:pic>
                   <pic:nvPicPr>
-                    <pic:cNvPr id="0" name="image2.png"/>
+                    <pic:cNvPr id="0" name="image1.png"/>
                     <pic:cNvPicPr preferRelativeResize="0"/>
                   </pic:nvPicPr>
                   <pic:blipFill>
@@ -3755,6 +3755,218 @@
     </w:p>
     <w:p>
       <w:pPr>
+        <w:rPr>
+          <w:rFonts w:ascii="Helvetica Neue" w:cs="Helvetica Neue" w:eastAsia="Helvetica Neue" w:hAnsi="Helvetica Neue"/>
+          <w:color w:val="ff0000"/>
+          <w:sz w:val="20"/>
+          <w:szCs w:val="20"/>
+        </w:rPr>
+      </w:pPr>
+      <w:r>
+        <w:rPr>
+          <w:rFonts w:ascii="Helvetica Neue" w:cs="Helvetica Neue" w:eastAsia="Helvetica Neue" w:hAnsi="Helvetica Neue"/>
+          <w:color w:val="ff0000"/>
+          <w:sz w:val="20"/>
+          <w:szCs w:val="20"/>
+          <w:rtl w:val="0"/>
+        </w:rPr>
+        <w:t xml:space="preserve">After the installation, 5 extra docker containers will be running:</w:t>
+      </w:r>
+    </w:p>
+    <w:p>
+      <w:pPr>
+        <w:numPr>
+          <w:ilvl w:val="0"/>
+          <w:numId w:val="12"/>
+        </w:numPr>
+        <w:ind w:left="360"/>
+        <w:rPr>
+          <w:color w:val="ff0000"/>
+          <w:sz w:val="20"/>
+          <w:szCs w:val="20"/>
+        </w:rPr>
+      </w:pPr>
+      <w:r>
+        <w:rPr>
+          <w:rFonts w:ascii="Helvetica Neue" w:cs="Helvetica Neue" w:eastAsia="Helvetica Neue" w:hAnsi="Helvetica Neue"/>
+          <w:color w:val="ff0000"/>
+          <w:sz w:val="20"/>
+          <w:szCs w:val="20"/>
+          <w:rtl w:val="0"/>
+        </w:rPr>
+        <w:t xml:space="preserve">Postgres v9.6.18 running on port </w:t>
+      </w:r>
+      <w:r>
+        <w:rPr>
+          <w:rFonts w:ascii="Helvetica Neue" w:cs="Helvetica Neue" w:eastAsia="Helvetica Neue" w:hAnsi="Helvetica Neue"/>
+          <w:b w:val="1"/>
+          <w:color w:val="ff0000"/>
+          <w:sz w:val="20"/>
+          <w:szCs w:val="20"/>
+          <w:rtl w:val="0"/>
+        </w:rPr>
+        <w:t xml:space="preserve">5444</w:t>
+      </w:r>
+    </w:p>
+    <w:p>
+      <w:pPr>
+        <w:numPr>
+          <w:ilvl w:val="0"/>
+          <w:numId w:val="12"/>
+        </w:numPr>
+        <w:ind w:left="360"/>
+        <w:rPr>
+          <w:color w:val="ff0000"/>
+          <w:sz w:val="20"/>
+          <w:szCs w:val="20"/>
+        </w:rPr>
+      </w:pPr>
+      <w:r>
+        <w:rPr>
+          <w:rFonts w:ascii="Helvetica Neue" w:cs="Helvetica Neue" w:eastAsia="Helvetica Neue" w:hAnsi="Helvetica Neue"/>
+          <w:color w:val="ff0000"/>
+          <w:sz w:val="20"/>
+          <w:szCs w:val="20"/>
+          <w:rtl w:val="0"/>
+        </w:rPr>
+        <w:t xml:space="preserve">Atlas/WebAPI v2.7.1 running on Apache Tomcat 9.0.20 on port </w:t>
+      </w:r>
+      <w:r>
+        <w:rPr>
+          <w:rFonts w:ascii="Helvetica Neue" w:cs="Helvetica Neue" w:eastAsia="Helvetica Neue" w:hAnsi="Helvetica Neue"/>
+          <w:b w:val="1"/>
+          <w:color w:val="ff0000"/>
+          <w:sz w:val="20"/>
+          <w:szCs w:val="20"/>
+          <w:rtl w:val="0"/>
+        </w:rPr>
+        <w:t xml:space="preserve">8080</w:t>
+      </w:r>
+      <w:r>
+        <w:rPr>
+          <w:rtl w:val="0"/>
+        </w:rPr>
+      </w:r>
+    </w:p>
+    <w:p>
+      <w:pPr>
+        <w:numPr>
+          <w:ilvl w:val="0"/>
+          <w:numId w:val="12"/>
+        </w:numPr>
+        <w:ind w:left="360"/>
+        <w:rPr>
+          <w:color w:val="ff0000"/>
+          <w:sz w:val="20"/>
+          <w:szCs w:val="20"/>
+        </w:rPr>
+      </w:pPr>
+      <w:r>
+        <w:rPr>
+          <w:rFonts w:ascii="Helvetica Neue" w:cs="Helvetica Neue" w:eastAsia="Helvetica Neue" w:hAnsi="Helvetica Neue"/>
+          <w:color w:val="ff0000"/>
+          <w:sz w:val="20"/>
+          <w:szCs w:val="20"/>
+          <w:rtl w:val="0"/>
+        </w:rPr>
+        <w:t xml:space="preserve">Zeppelin running Jetty v9.4.14 on port </w:t>
+      </w:r>
+      <w:r>
+        <w:rPr>
+          <w:rFonts w:ascii="Helvetica Neue" w:cs="Helvetica Neue" w:eastAsia="Helvetica Neue" w:hAnsi="Helvetica Neue"/>
+          <w:b w:val="1"/>
+          <w:color w:val="ff0000"/>
+          <w:sz w:val="20"/>
+          <w:szCs w:val="20"/>
+          <w:rtl w:val="0"/>
+        </w:rPr>
+        <w:t xml:space="preserve">8082</w:t>
+      </w:r>
+    </w:p>
+    <w:p>
+      <w:pPr>
+        <w:numPr>
+          <w:ilvl w:val="0"/>
+          <w:numId w:val="12"/>
+        </w:numPr>
+        <w:ind w:left="360"/>
+        <w:rPr>
+          <w:rFonts w:ascii="Helvetica Neue" w:cs="Helvetica Neue" w:eastAsia="Helvetica Neue" w:hAnsi="Helvetica Neue"/>
+          <w:color w:val="ff0000"/>
+          <w:sz w:val="20"/>
+          <w:szCs w:val="20"/>
+        </w:rPr>
+      </w:pPr>
+      <w:r>
+        <w:rPr>
+          <w:rFonts w:ascii="Helvetica Neue" w:cs="Helvetica Neue" w:eastAsia="Helvetica Neue" w:hAnsi="Helvetica Neue"/>
+          <w:color w:val="ff0000"/>
+          <w:sz w:val="20"/>
+          <w:szCs w:val="20"/>
+          <w:rtl w:val="0"/>
+        </w:rPr>
+        <w:t xml:space="preserve">Distributed-Analytics R Server (no port exposed)</w:t>
+      </w:r>
+    </w:p>
+    <w:p>
+      <w:pPr>
+        <w:numPr>
+          <w:ilvl w:val="0"/>
+          <w:numId w:val="12"/>
+        </w:numPr>
+        <w:ind w:left="360"/>
+        <w:rPr>
+          <w:rFonts w:ascii="Helvetica Neue" w:cs="Helvetica Neue" w:eastAsia="Helvetica Neue" w:hAnsi="Helvetica Neue"/>
+          <w:color w:val="ff0000"/>
+          <w:sz w:val="20"/>
+          <w:szCs w:val="20"/>
+        </w:rPr>
+      </w:pPr>
+      <w:r>
+        <w:rPr>
+          <w:rFonts w:ascii="Helvetica Neue" w:cs="Helvetica Neue" w:eastAsia="Helvetica Neue" w:hAnsi="Helvetica Neue"/>
+          <w:color w:val="ff0000"/>
+          <w:sz w:val="20"/>
+          <w:szCs w:val="20"/>
+          <w:rtl w:val="0"/>
+        </w:rPr>
+        <w:t xml:space="preserve">Distributed-Analytics Remote Server (no port exposed)</w:t>
+      </w:r>
+    </w:p>
+    <w:p>
+      <w:pPr>
+        <w:rPr>
+          <w:rFonts w:ascii="Helvetica Neue" w:cs="Helvetica Neue" w:eastAsia="Helvetica Neue" w:hAnsi="Helvetica Neue"/>
+          <w:color w:val="ff0000"/>
+          <w:sz w:val="20"/>
+          <w:szCs w:val="20"/>
+        </w:rPr>
+      </w:pPr>
+      <w:r>
+        <w:rPr>
+          <w:rFonts w:ascii="Helvetica Neue" w:cs="Helvetica Neue" w:eastAsia="Helvetica Neue" w:hAnsi="Helvetica Neue"/>
+          <w:color w:val="ff0000"/>
+          <w:sz w:val="20"/>
+          <w:szCs w:val="20"/>
+          <w:rtl w:val="0"/>
+        </w:rPr>
+        <w:t xml:space="preserve">None of the ports that are exposed by the Docker containers (5444, 8080, 8082) should be open to the internet. The applications should only be accessible from the local network!</w:t>
+      </w:r>
+    </w:p>
+    <w:p>
+      <w:pPr>
+        <w:rPr>
+          <w:color w:val="ff0000"/>
+        </w:rPr>
+      </w:pPr>
+      <w:r>
+        <w:rPr>
+          <w:rtl w:val="0"/>
+        </w:rPr>
+      </w:r>
+    </w:p>
+    <w:p>
+      <w:pPr>
         <w:keepNext w:val="0"/>
         <w:keepLines w:val="0"/>
         <w:widowControl w:val="1"/>
@@ -4487,6 +4699,253 @@
           <w:rtl w:val="0"/>
         </w:rPr>
         <w:t xml:space="preserve">Secure version</w:t>
+      </w:r>
+    </w:p>
+    <w:p>
+      <w:pPr>
+        <w:rPr>
+          <w:rFonts w:ascii="Helvetica Neue" w:cs="Helvetica Neue" w:eastAsia="Helvetica Neue" w:hAnsi="Helvetica Neue"/>
+          <w:color w:val="ff0000"/>
+          <w:sz w:val="20"/>
+          <w:szCs w:val="20"/>
+        </w:rPr>
+      </w:pPr>
+      <w:r>
+        <w:rPr>
+          <w:rFonts w:ascii="Helvetica Neue" w:cs="Helvetica Neue" w:eastAsia="Helvetica Neue" w:hAnsi="Helvetica Neue"/>
+          <w:color w:val="ff0000"/>
+          <w:sz w:val="20"/>
+          <w:szCs w:val="20"/>
+          <w:rtl w:val="0"/>
+        </w:rPr>
+        <w:t xml:space="preserve">After the installation, 6 extra docker containers will be running:</w:t>
+      </w:r>
+    </w:p>
+    <w:p>
+      <w:pPr>
+        <w:numPr>
+          <w:ilvl w:val="0"/>
+          <w:numId w:val="1"/>
+        </w:numPr>
+        <w:ind w:left="360"/>
+        <w:rPr>
+          <w:color w:val="ff0000"/>
+          <w:sz w:val="20"/>
+          <w:szCs w:val="20"/>
+        </w:rPr>
+      </w:pPr>
+      <w:r>
+        <w:rPr>
+          <w:rFonts w:ascii="Helvetica Neue" w:cs="Helvetica Neue" w:eastAsia="Helvetica Neue" w:hAnsi="Helvetica Neue"/>
+          <w:color w:val="ff0000"/>
+          <w:sz w:val="20"/>
+          <w:szCs w:val="20"/>
+          <w:rtl w:val="0"/>
+        </w:rPr>
+        <w:t xml:space="preserve">Postgres v9.6.18 running on port </w:t>
+      </w:r>
+      <w:r>
+        <w:rPr>
+          <w:rFonts w:ascii="Helvetica Neue" w:cs="Helvetica Neue" w:eastAsia="Helvetica Neue" w:hAnsi="Helvetica Neue"/>
+          <w:b w:val="1"/>
+          <w:color w:val="ff0000"/>
+          <w:sz w:val="20"/>
+          <w:szCs w:val="20"/>
+          <w:rtl w:val="0"/>
+        </w:rPr>
+        <w:t xml:space="preserve">5444</w:t>
+      </w:r>
+    </w:p>
+    <w:p>
+      <w:pPr>
+        <w:numPr>
+          <w:ilvl w:val="0"/>
+          <w:numId w:val="1"/>
+        </w:numPr>
+        <w:ind w:left="360"/>
+        <w:rPr>
+          <w:color w:val="ff0000"/>
+          <w:sz w:val="20"/>
+          <w:szCs w:val="20"/>
+        </w:rPr>
+      </w:pPr>
+      <w:r>
+        <w:rPr>
+          <w:rFonts w:ascii="Helvetica Neue" w:cs="Helvetica Neue" w:eastAsia="Helvetica Neue" w:hAnsi="Helvetica Neue"/>
+          <w:color w:val="ff0000"/>
+          <w:sz w:val="20"/>
+          <w:szCs w:val="20"/>
+          <w:rtl w:val="0"/>
+        </w:rPr>
+        <w:t xml:space="preserve">Atlas/WebAPI v2.7.1 running on Apache Tomcat 9.0.20 on port </w:t>
+      </w:r>
+      <w:r>
+        <w:rPr>
+          <w:rFonts w:ascii="Helvetica Neue" w:cs="Helvetica Neue" w:eastAsia="Helvetica Neue" w:hAnsi="Helvetica Neue"/>
+          <w:b w:val="1"/>
+          <w:color w:val="ff0000"/>
+          <w:sz w:val="20"/>
+          <w:szCs w:val="20"/>
+          <w:rtl w:val="0"/>
+        </w:rPr>
+        <w:t xml:space="preserve">8080</w:t>
+      </w:r>
+      <w:r>
+        <w:rPr>
+          <w:rtl w:val="0"/>
+        </w:rPr>
+      </w:r>
+    </w:p>
+    <w:p>
+      <w:pPr>
+        <w:numPr>
+          <w:ilvl w:val="0"/>
+          <w:numId w:val="1"/>
+        </w:numPr>
+        <w:ind w:left="360"/>
+        <w:rPr>
+          <w:color w:val="ff0000"/>
+          <w:sz w:val="20"/>
+          <w:szCs w:val="20"/>
+        </w:rPr>
+      </w:pPr>
+      <w:r>
+        <w:rPr>
+          <w:rFonts w:ascii="Helvetica Neue" w:cs="Helvetica Neue" w:eastAsia="Helvetica Neue" w:hAnsi="Helvetica Neue"/>
+          <w:color w:val="ff0000"/>
+          <w:sz w:val="20"/>
+          <w:szCs w:val="20"/>
+          <w:rtl w:val="0"/>
+        </w:rPr>
+        <w:t xml:space="preserve">User-Management running on Apache Tomcat 9.0.33 on port </w:t>
+      </w:r>
+      <w:r>
+        <w:rPr>
+          <w:rFonts w:ascii="Helvetica Neue" w:cs="Helvetica Neue" w:eastAsia="Helvetica Neue" w:hAnsi="Helvetica Neue"/>
+          <w:b w:val="1"/>
+          <w:color w:val="ff0000"/>
+          <w:sz w:val="20"/>
+          <w:szCs w:val="20"/>
+          <w:rtl w:val="0"/>
+        </w:rPr>
+        <w:t xml:space="preserve">8081</w:t>
+      </w:r>
+    </w:p>
+    <w:p>
+      <w:pPr>
+        <w:numPr>
+          <w:ilvl w:val="0"/>
+          <w:numId w:val="1"/>
+        </w:numPr>
+        <w:ind w:left="360"/>
+        <w:rPr>
+          <w:color w:val="ff0000"/>
+          <w:sz w:val="20"/>
+          <w:szCs w:val="20"/>
+        </w:rPr>
+      </w:pPr>
+      <w:r>
+        <w:rPr>
+          <w:rFonts w:ascii="Helvetica Neue" w:cs="Helvetica Neue" w:eastAsia="Helvetica Neue" w:hAnsi="Helvetica Neue"/>
+          <w:color w:val="ff0000"/>
+          <w:sz w:val="20"/>
+          <w:szCs w:val="20"/>
+          <w:rtl w:val="0"/>
+        </w:rPr>
+        <w:t xml:space="preserve">Zeppelin running Jetty v9.4.14 on port </w:t>
+      </w:r>
+      <w:r>
+        <w:rPr>
+          <w:rFonts w:ascii="Helvetica Neue" w:cs="Helvetica Neue" w:eastAsia="Helvetica Neue" w:hAnsi="Helvetica Neue"/>
+          <w:b w:val="1"/>
+          <w:color w:val="ff0000"/>
+          <w:sz w:val="20"/>
+          <w:szCs w:val="20"/>
+          <w:rtl w:val="0"/>
+        </w:rPr>
+        <w:t xml:space="preserve">8082</w:t>
+      </w:r>
+    </w:p>
+    <w:p>
+      <w:pPr>
+        <w:numPr>
+          <w:ilvl w:val="0"/>
+          <w:numId w:val="1"/>
+        </w:numPr>
+        <w:ind w:left="360"/>
+        <w:rPr>
+          <w:rFonts w:ascii="Helvetica Neue" w:cs="Helvetica Neue" w:eastAsia="Helvetica Neue" w:hAnsi="Helvetica Neue"/>
+          <w:color w:val="ff0000"/>
+          <w:sz w:val="20"/>
+          <w:szCs w:val="20"/>
+        </w:rPr>
+      </w:pPr>
+      <w:r>
+        <w:rPr>
+          <w:rFonts w:ascii="Helvetica Neue" w:cs="Helvetica Neue" w:eastAsia="Helvetica Neue" w:hAnsi="Helvetica Neue"/>
+          <w:color w:val="ff0000"/>
+          <w:sz w:val="20"/>
+          <w:szCs w:val="20"/>
+          <w:rtl w:val="0"/>
+        </w:rPr>
+        <w:t xml:space="preserve">Distributed-Analytics R Server (no port exposed)</w:t>
+      </w:r>
+    </w:p>
+    <w:p>
+      <w:pPr>
+        <w:numPr>
+          <w:ilvl w:val="0"/>
+          <w:numId w:val="1"/>
+        </w:numPr>
+        <w:ind w:left="360"/>
+        <w:rPr>
+          <w:rFonts w:ascii="Helvetica Neue" w:cs="Helvetica Neue" w:eastAsia="Helvetica Neue" w:hAnsi="Helvetica Neue"/>
+          <w:color w:val="ff0000"/>
+          <w:sz w:val="20"/>
+          <w:szCs w:val="20"/>
+        </w:rPr>
+      </w:pPr>
+      <w:r>
+        <w:rPr>
+          <w:rFonts w:ascii="Helvetica Neue" w:cs="Helvetica Neue" w:eastAsia="Helvetica Neue" w:hAnsi="Helvetica Neue"/>
+          <w:color w:val="ff0000"/>
+          <w:sz w:val="20"/>
+          <w:szCs w:val="20"/>
+          <w:rtl w:val="0"/>
+        </w:rPr>
+        <w:t xml:space="preserve">Distributed-Analytics Remote Server (no port exposed)</w:t>
+      </w:r>
+    </w:p>
+    <w:p>
+      <w:pPr>
+        <w:rPr>
+          <w:rFonts w:ascii="Helvetica Neue" w:cs="Helvetica Neue" w:eastAsia="Helvetica Neue" w:hAnsi="Helvetica Neue"/>
+          <w:color w:val="ff0000"/>
+          <w:sz w:val="20"/>
+          <w:szCs w:val="20"/>
+        </w:rPr>
+      </w:pPr>
+      <w:r>
+        <w:rPr>
+          <w:rFonts w:ascii="Helvetica Neue" w:cs="Helvetica Neue" w:eastAsia="Helvetica Neue" w:hAnsi="Helvetica Neue"/>
+          <w:color w:val="ff0000"/>
+          <w:sz w:val="20"/>
+          <w:szCs w:val="20"/>
+          <w:rtl w:val="0"/>
+        </w:rPr>
+        <w:t xml:space="preserve">None of the ports that are exposed by the Docker containers (5444, 8080, 8081,8082) should be open to the internet. The applications should only be accessible from the local network!</w:t>
+      </w:r>
+    </w:p>
+    <w:p>
+      <w:pPr>
+        <w:rPr>
+          <w:color w:val="ff0000"/>
+        </w:rPr>
+      </w:pPr>
+      <w:r>
+        <w:rPr>
+          <w:rtl w:val="0"/>
+        </w:rPr>
       </w:r>
     </w:p>
     <w:p>
@@ -12321,6 +12780,107 @@
     </w:p>
     <w:p>
       <w:pPr>
+        <w:rPr>
+          <w:rFonts w:ascii="Courier New" w:cs="Courier New" w:eastAsia="Courier New" w:hAnsi="Courier New"/>
+          <w:sz w:val="20"/>
+          <w:szCs w:val="20"/>
+        </w:rPr>
+      </w:pPr>
+      <w:r>
+        <w:rPr>
+          <w:rFonts w:ascii="Courier New" w:cs="Courier New" w:eastAsia="Courier New" w:hAnsi="Courier New"/>
+          <w:sz w:val="20"/>
+          <w:szCs w:val="20"/>
+          <w:rtl w:val="0"/>
+        </w:rPr>
+        <w:t xml:space="preserve">wget </w:t>
+      </w:r>
+      <w:hyperlink r:id="rId35">
+        <w:r>
+          <w:rPr>
+            <w:rFonts w:ascii="Courier New" w:cs="Courier New" w:eastAsia="Courier New" w:hAnsi="Courier New"/>
+            <w:color w:val="1155cc"/>
+            <w:sz w:val="20"/>
+            <w:szCs w:val="20"/>
+            <w:u w:val="single"/>
+            <w:rtl w:val="0"/>
+          </w:rPr>
+          <w:t xml:space="preserve">https://github.com/docker/docker-bench-security/archive/v1.3.5.tar.gz</w:t>
+        </w:r>
+      </w:hyperlink>
+      <w:r>
+        <w:rPr>
+          <w:rtl w:val="0"/>
+        </w:rPr>
+      </w:r>
+    </w:p>
+    <w:p>
+      <w:pPr>
+        <w:rPr>
+          <w:rFonts w:ascii="Courier New" w:cs="Courier New" w:eastAsia="Courier New" w:hAnsi="Courier New"/>
+          <w:sz w:val="20"/>
+          <w:szCs w:val="20"/>
+        </w:rPr>
+      </w:pPr>
+      <w:r>
+        <w:rPr>
+          <w:rFonts w:ascii="Courier New" w:cs="Courier New" w:eastAsia="Courier New" w:hAnsi="Courier New"/>
+          <w:sz w:val="20"/>
+          <w:szCs w:val="20"/>
+          <w:rtl w:val="0"/>
+        </w:rPr>
+        <w:t xml:space="preserve">tar -xzvf v1.3.5.tar.gz</w:t>
+      </w:r>
+    </w:p>
+    <w:p>
+      <w:pPr>
+        <w:rPr>
+          <w:rFonts w:ascii="Courier New" w:cs="Courier New" w:eastAsia="Courier New" w:hAnsi="Courier New"/>
+          <w:sz w:val="20"/>
+          <w:szCs w:val="20"/>
+        </w:rPr>
+      </w:pPr>
+      <w:r>
+        <w:rPr>
+          <w:rFonts w:ascii="Courier New" w:cs="Courier New" w:eastAsia="Courier New" w:hAnsi="Courier New"/>
+          <w:sz w:val="20"/>
+          <w:szCs w:val="20"/>
+          <w:rtl w:val="0"/>
+        </w:rPr>
+        <w:t xml:space="preserve">cd docker-bench-security-1.3.5</w:t>
+      </w:r>
+    </w:p>
+    <w:p>
+      <w:pPr>
+        <w:spacing w:line="348" w:lineRule="auto"/>
+        <w:rPr>
+          <w:rFonts w:ascii="Courier New" w:cs="Courier New" w:eastAsia="Courier New" w:hAnsi="Courier New"/>
+          <w:i w:val="0"/>
+          <w:smallCaps w:val="0"/>
+          <w:strike w:val="0"/>
+          <w:sz w:val="20"/>
+          <w:szCs w:val="20"/>
+          <w:u w:val="none"/>
+          <w:vertAlign w:val="baseline"/>
+        </w:rPr>
+      </w:pPr>
+      <w:r>
+        <w:rPr>
+          <w:rFonts w:ascii="Courier New" w:cs="Courier New" w:eastAsia="Courier New" w:hAnsi="Courier New"/>
+          <w:sz w:val="20"/>
+          <w:szCs w:val="20"/>
+          <w:rtl w:val="0"/>
+        </w:rPr>
+        <w:t xml:space="preserve">sudo sh docker-bench-security.sh</w:t>
+      </w:r>
+      <w:r>
+        <w:rPr>
+          <w:rtl w:val="0"/>
+        </w:rPr>
+      </w:r>
+    </w:p>
+    <w:p>
+      <w:pPr>
         <w:keepNext w:val="0"/>
         <w:keepLines w:val="0"/>
         <w:widowControl w:val="1"/>
@@ -12336,19 +12896,35 @@
         <w:ind w:left="0" w:right="0" w:firstLine="0"/>
         <w:jc w:val="left"/>
         <w:rPr>
-          <w:rFonts w:ascii="Courier New" w:cs="Courier New" w:eastAsia="Courier New" w:hAnsi="Courier New"/>
-          <w:sz w:val="20"/>
-          <w:szCs w:val="20"/>
-        </w:rPr>
-      </w:pPr>
-      <w:r>
-        <w:rPr>
-          <w:rFonts w:ascii="Courier New" w:cs="Courier New" w:eastAsia="Courier New" w:hAnsi="Courier New"/>
-          <w:sz w:val="20"/>
-          <w:szCs w:val="20"/>
-          <w:rtl w:val="0"/>
-        </w:rPr>
-        <w:t xml:space="preserve">git clone https://github.com/docker/docker-bench-security.git</w:t>
+          <w:rFonts w:ascii="Helvetica Neue" w:cs="Helvetica Neue" w:eastAsia="Helvetica Neue" w:hAnsi="Helvetica Neue"/>
+          <w:b w:val="1"/>
+          <w:i w:val="0"/>
+          <w:smallCaps w:val="0"/>
+          <w:strike w:val="0"/>
+          <w:color w:val="000000"/>
+          <w:sz w:val="16"/>
+          <w:szCs w:val="16"/>
+          <w:highlight w:val="white"/>
+          <w:u w:val="none"/>
+          <w:vertAlign w:val="baseline"/>
+        </w:rPr>
+      </w:pPr>
+      <w:r>
+        <w:rPr>
+          <w:rFonts w:ascii="Helvetica Neue" w:cs="Helvetica Neue" w:eastAsia="Helvetica Neue" w:hAnsi="Helvetica Neue"/>
+          <w:b w:val="1"/>
+          <w:i w:val="0"/>
+          <w:smallCaps w:val="0"/>
+          <w:strike w:val="0"/>
+          <w:color w:val="000000"/>
+          <w:sz w:val="16"/>
+          <w:szCs w:val="16"/>
+          <w:highlight w:val="white"/>
+          <w:u w:val="none"/>
+          <w:vertAlign w:val="baseline"/>
+          <w:rtl w:val="0"/>
+        </w:rPr>
+        <w:t xml:space="preserve">Output </w:t>
       </w:r>
     </w:p>
     <w:p>
@@ -12368,57 +12944,21 @@
         <w:ind w:left="0" w:right="0" w:firstLine="0"/>
         <w:jc w:val="left"/>
         <w:rPr>
-          <w:rFonts w:ascii="Courier New" w:cs="Courier New" w:eastAsia="Courier New" w:hAnsi="Courier New"/>
-          <w:sz w:val="20"/>
-          <w:szCs w:val="20"/>
-        </w:rPr>
-      </w:pPr>
-      <w:r>
-        <w:rPr>
-          <w:rFonts w:ascii="Courier New" w:cs="Courier New" w:eastAsia="Courier New" w:hAnsi="Courier New"/>
-          <w:sz w:val="20"/>
-          <w:szCs w:val="20"/>
-          <w:rtl w:val="0"/>
-        </w:rPr>
-        <w:t xml:space="preserve">cd</w:t>
-      </w:r>
-      <w:r>
-        <w:rPr>
-          <w:rFonts w:ascii="Courier New" w:cs="Courier New" w:eastAsia="Courier New" w:hAnsi="Courier New"/>
-          <w:sz w:val="20"/>
-          <w:szCs w:val="20"/>
-          <w:rtl w:val="0"/>
-        </w:rPr>
-        <w:t xml:space="preserve"> docker-bench-security</w:t>
-      </w:r>
-    </w:p>
-    <w:p>
-      <w:pPr>
-        <w:spacing w:line="348" w:lineRule="auto"/>
-        <w:rPr>
-          <w:rFonts w:ascii="Courier New" w:cs="Courier New" w:eastAsia="Courier New" w:hAnsi="Courier New"/>
-          <w:i w:val="0"/>
-          <w:smallCaps w:val="0"/>
-          <w:strike w:val="0"/>
-          <w:sz w:val="20"/>
-          <w:szCs w:val="20"/>
-          <w:u w:val="none"/>
-          <w:vertAlign w:val="baseline"/>
-        </w:rPr>
-      </w:pPr>
-      <w:r>
-        <w:rPr>
-          <w:rFonts w:ascii="Courier New" w:cs="Courier New" w:eastAsia="Courier New" w:hAnsi="Courier New"/>
-          <w:sz w:val="20"/>
-          <w:szCs w:val="20"/>
-          <w:rtl w:val="0"/>
-        </w:rPr>
-        <w:t xml:space="preserve">sudo sh docker-bench-security.sh</w:t>
-      </w:r>
-      <w:r>
-        <w:rPr>
-          <w:rtl w:val="0"/>
-        </w:rPr>
+          <w:rFonts w:ascii="Helvetica Neue" w:cs="Helvetica Neue" w:eastAsia="Helvetica Neue" w:hAnsi="Helvetica Neue"/>
+          <w:sz w:val="16"/>
+          <w:szCs w:val="16"/>
+          <w:highlight w:val="white"/>
+        </w:rPr>
+      </w:pPr>
+      <w:r>
+        <w:rPr>
+          <w:rFonts w:ascii="Helvetica Neue" w:cs="Helvetica Neue" w:eastAsia="Helvetica Neue" w:hAnsi="Helvetica Neue"/>
+          <w:sz w:val="16"/>
+          <w:szCs w:val="16"/>
+          <w:highlight w:val="white"/>
+          <w:rtl w:val="0"/>
+        </w:rPr>
+        <w:t xml:space="preserve"># ------------------------------------------------------------------------------</w:t>
       </w:r>
     </w:p>
     <w:p>
@@ -12439,34 +12979,20 @@
         <w:jc w:val="left"/>
         <w:rPr>
           <w:rFonts w:ascii="Helvetica Neue" w:cs="Helvetica Neue" w:eastAsia="Helvetica Neue" w:hAnsi="Helvetica Neue"/>
-          <w:b w:val="1"/>
-          <w:i w:val="0"/>
-          <w:smallCaps w:val="0"/>
-          <w:strike w:val="0"/>
-          <w:color w:val="000000"/>
-          <w:sz w:val="16"/>
-          <w:szCs w:val="16"/>
-          <w:highlight w:val="white"/>
-          <w:u w:val="none"/>
-          <w:vertAlign w:val="baseline"/>
-        </w:rPr>
-      </w:pPr>
-      <w:r>
-        <w:rPr>
-          <w:rFonts w:ascii="Helvetica Neue" w:cs="Helvetica Neue" w:eastAsia="Helvetica Neue" w:hAnsi="Helvetica Neue"/>
-          <w:b w:val="1"/>
-          <w:i w:val="0"/>
-          <w:smallCaps w:val="0"/>
-          <w:strike w:val="0"/>
-          <w:color w:val="000000"/>
-          <w:sz w:val="16"/>
-          <w:szCs w:val="16"/>
-          <w:highlight w:val="white"/>
-          <w:u w:val="none"/>
-          <w:vertAlign w:val="baseline"/>
-          <w:rtl w:val="0"/>
-        </w:rPr>
-        <w:t xml:space="preserve">Output </w:t>
+          <w:sz w:val="16"/>
+          <w:szCs w:val="16"/>
+          <w:highlight w:val="white"/>
+        </w:rPr>
+      </w:pPr>
+      <w:r>
+        <w:rPr>
+          <w:rFonts w:ascii="Helvetica Neue" w:cs="Helvetica Neue" w:eastAsia="Helvetica Neue" w:hAnsi="Helvetica Neue"/>
+          <w:sz w:val="16"/>
+          <w:szCs w:val="16"/>
+          <w:highlight w:val="white"/>
+          <w:rtl w:val="0"/>
+        </w:rPr>
+        <w:t xml:space="preserve"># Docker Bench for Security v1.3.5</w:t>
       </w:r>
     </w:p>
     <w:p>
@@ -12500,7 +13026,7 @@
           <w:highlight w:val="white"/>
           <w:rtl w:val="0"/>
         </w:rPr>
-        <w:t xml:space="preserve"># ------------------------------------------------------------------------------</w:t>
+        <w:t xml:space="preserve">#</w:t>
       </w:r>
     </w:p>
     <w:p>
@@ -12534,7 +13060,7 @@
           <w:highlight w:val="white"/>
           <w:rtl w:val="0"/>
         </w:rPr>
-        <w:t xml:space="preserve"># Docker Bench for Security v1.3.5</w:t>
+        <w:t xml:space="preserve"># Docker, Inc. (c) 2015-</w:t>
       </w:r>
     </w:p>
     <w:p>
@@ -12602,7 +13128,7 @@
           <w:highlight w:val="white"/>
           <w:rtl w:val="0"/>
         </w:rPr>
-        <w:t xml:space="preserve"># Docker, Inc. (c) 2015-</w:t>
+        <w:t xml:space="preserve"># Checks for dozens of common best-practices around deploying Docker containers in production.</w:t>
       </w:r>
     </w:p>
     <w:p>
@@ -12636,7 +13162,7 @@
           <w:highlight w:val="white"/>
           <w:rtl w:val="0"/>
         </w:rPr>
-        <w:t xml:space="preserve">#</w:t>
+        <w:t xml:space="preserve"># Inspired by the CIS Docker Benchmark v1.2.0.</w:t>
       </w:r>
     </w:p>
     <w:p>
@@ -12670,7 +13196,7 @@
           <w:highlight w:val="white"/>
           <w:rtl w:val="0"/>
         </w:rPr>
-        <w:t xml:space="preserve"># Checks for dozens of common best-practices around deploying Docker containers in production.</w:t>
+        <w:t xml:space="preserve"># ------------------------------------------------------------------------------</w:t>
       </w:r>
     </w:p>
     <w:p>
@@ -12698,13 +13224,8 @@
       </w:pPr>
       <w:r>
         <w:rPr>
-          <w:rFonts w:ascii="Helvetica Neue" w:cs="Helvetica Neue" w:eastAsia="Helvetica Neue" w:hAnsi="Helvetica Neue"/>
-          <w:sz w:val="16"/>
-          <w:szCs w:val="16"/>
-          <w:highlight w:val="white"/>
-          <w:rtl w:val="0"/>
-        </w:rPr>
-        <w:t xml:space="preserve"># Inspired by the CIS Docker Benchmark v1.2.0.</w:t>
+          <w:rtl w:val="0"/>
+        </w:rPr>
       </w:r>
     </w:p>
     <w:p>
@@ -12725,20 +13246,32 @@
         <w:jc w:val="left"/>
         <w:rPr>
           <w:rFonts w:ascii="Helvetica Neue" w:cs="Helvetica Neue" w:eastAsia="Helvetica Neue" w:hAnsi="Helvetica Neue"/>
-          <w:sz w:val="16"/>
-          <w:szCs w:val="16"/>
-          <w:highlight w:val="white"/>
-        </w:rPr>
-      </w:pPr>
-      <w:r>
-        <w:rPr>
-          <w:rFonts w:ascii="Helvetica Neue" w:cs="Helvetica Neue" w:eastAsia="Helvetica Neue" w:hAnsi="Helvetica Neue"/>
-          <w:sz w:val="16"/>
-          <w:szCs w:val="16"/>
-          <w:highlight w:val="white"/>
-          <w:rtl w:val="0"/>
-        </w:rPr>
-        <w:t xml:space="preserve"># ------------------------------------------------------------------------------</w:t>
+          <w:b w:val="0"/>
+          <w:i w:val="0"/>
+          <w:smallCaps w:val="0"/>
+          <w:strike w:val="0"/>
+          <w:color w:val="000000"/>
+          <w:sz w:val="16"/>
+          <w:szCs w:val="16"/>
+          <w:highlight w:val="white"/>
+          <w:u w:val="none"/>
+          <w:vertAlign w:val="baseline"/>
+        </w:rPr>
+      </w:pPr>
+      <w:r>
+        <w:rPr>
+          <w:rFonts w:ascii="Helvetica Neue" w:cs="Helvetica Neue" w:eastAsia="Helvetica Neue" w:hAnsi="Helvetica Neue"/>
+          <w:sz w:val="16"/>
+          <w:szCs w:val="16"/>
+          <w:highlight w:val="white"/>
+          <w:rtl w:val="0"/>
+        </w:rPr>
+        <w:t xml:space="preserve">Initializing Mon May  4 13:14:32 UTC 2020</w:t>
+      </w:r>
+      <w:r>
+        <w:rPr>
+          <w:rtl w:val="0"/>
+        </w:rPr>
       </w:r>
     </w:p>
     <w:p>
@@ -12759,15 +13292,34 @@
         <w:jc w:val="left"/>
         <w:rPr>
           <w:rFonts w:ascii="Helvetica Neue" w:cs="Helvetica Neue" w:eastAsia="Helvetica Neue" w:hAnsi="Helvetica Neue"/>
-          <w:sz w:val="16"/>
-          <w:szCs w:val="16"/>
-          <w:highlight w:val="white"/>
-        </w:rPr>
-      </w:pPr>
-      <w:r>
-        <w:rPr>
-          <w:rtl w:val="0"/>
-        </w:rPr>
+          <w:b w:val="0"/>
+          <w:i w:val="0"/>
+          <w:smallCaps w:val="0"/>
+          <w:strike w:val="0"/>
+          <w:color w:val="000000"/>
+          <w:sz w:val="16"/>
+          <w:szCs w:val="16"/>
+          <w:highlight w:val="white"/>
+          <w:u w:val="none"/>
+          <w:vertAlign w:val="baseline"/>
+        </w:rPr>
+      </w:pPr>
+      <w:r>
+        <w:rPr>
+          <w:rFonts w:ascii="Helvetica Neue" w:cs="Helvetica Neue" w:eastAsia="Helvetica Neue" w:hAnsi="Helvetica Neue"/>
+          <w:b w:val="0"/>
+          <w:i w:val="0"/>
+          <w:smallCaps w:val="0"/>
+          <w:strike w:val="0"/>
+          <w:color w:val="000000"/>
+          <w:sz w:val="16"/>
+          <w:szCs w:val="16"/>
+          <w:highlight w:val="white"/>
+          <w:u w:val="none"/>
+          <w:vertAlign w:val="baseline"/>
+          <w:rtl w:val="0"/>
+        </w:rPr>
+        <w:t xml:space="preserve"> </w:t>
       </w:r>
     </w:p>
     <w:p>
@@ -12788,32 +13340,24 @@
         <w:jc w:val="left"/>
         <w:rPr>
           <w:rFonts w:ascii="Helvetica Neue" w:cs="Helvetica Neue" w:eastAsia="Helvetica Neue" w:hAnsi="Helvetica Neue"/>
-          <w:b w:val="0"/>
-          <w:i w:val="0"/>
-          <w:smallCaps w:val="0"/>
-          <w:strike w:val="0"/>
-          <w:color w:val="000000"/>
-          <w:sz w:val="16"/>
-          <w:szCs w:val="16"/>
-          <w:highlight w:val="white"/>
-          <w:u w:val="none"/>
-          <w:vertAlign w:val="baseline"/>
-        </w:rPr>
-      </w:pPr>
-      <w:r>
-        <w:rPr>
-          <w:rFonts w:ascii="Helvetica Neue" w:cs="Helvetica Neue" w:eastAsia="Helvetica Neue" w:hAnsi="Helvetica Neue"/>
-          <w:sz w:val="16"/>
-          <w:szCs w:val="16"/>
-          <w:highlight w:val="white"/>
-          <w:rtl w:val="0"/>
-        </w:rPr>
-        <w:t xml:space="preserve">Initializing Mon May  4 13:14:32 UTC 2020</w:t>
-      </w:r>
-      <w:r>
-        <w:rPr>
-          <w:rtl w:val="0"/>
-        </w:rPr>
+          <w:b w:val="1"/>
+          <w:color w:val="0000ff"/>
+          <w:sz w:val="16"/>
+          <w:szCs w:val="16"/>
+          <w:highlight w:val="white"/>
+        </w:rPr>
+      </w:pPr>
+      <w:r>
+        <w:rPr>
+          <w:rFonts w:ascii="Helvetica Neue" w:cs="Helvetica Neue" w:eastAsia="Helvetica Neue" w:hAnsi="Helvetica Neue"/>
+          <w:b w:val="1"/>
+          <w:color w:val="0000ff"/>
+          <w:sz w:val="16"/>
+          <w:szCs w:val="16"/>
+          <w:highlight w:val="white"/>
+          <w:rtl w:val="0"/>
+        </w:rPr>
+        <w:t xml:space="preserve">[INFO] 4 - Container Images and Build File</w:t>
       </w:r>
     </w:p>
     <w:p>
@@ -12834,34 +13378,24 @@
         <w:jc w:val="left"/>
         <w:rPr>
           <w:rFonts w:ascii="Helvetica Neue" w:cs="Helvetica Neue" w:eastAsia="Helvetica Neue" w:hAnsi="Helvetica Neue"/>
-          <w:b w:val="0"/>
-          <w:i w:val="0"/>
-          <w:smallCaps w:val="0"/>
-          <w:strike w:val="0"/>
-          <w:color w:val="000000"/>
-          <w:sz w:val="16"/>
-          <w:szCs w:val="16"/>
-          <w:highlight w:val="white"/>
-          <w:u w:val="none"/>
-          <w:vertAlign w:val="baseline"/>
-        </w:rPr>
-      </w:pPr>
-      <w:r>
-        <w:rPr>
-          <w:rFonts w:ascii="Helvetica Neue" w:cs="Helvetica Neue" w:eastAsia="Helvetica Neue" w:hAnsi="Helvetica Neue"/>
-          <w:b w:val="0"/>
-          <w:i w:val="0"/>
-          <w:smallCaps w:val="0"/>
-          <w:strike w:val="0"/>
-          <w:color w:val="000000"/>
-          <w:sz w:val="16"/>
-          <w:szCs w:val="16"/>
-          <w:highlight w:val="white"/>
-          <w:u w:val="none"/>
-          <w:vertAlign w:val="baseline"/>
-          <w:rtl w:val="0"/>
-        </w:rPr>
-        <w:t xml:space="preserve"> </w:t>
+          <w:b w:val="1"/>
+          <w:color w:val="ff0000"/>
+          <w:sz w:val="16"/>
+          <w:szCs w:val="16"/>
+          <w:highlight w:val="white"/>
+        </w:rPr>
+      </w:pPr>
+      <w:r>
+        <w:rPr>
+          <w:rFonts w:ascii="Helvetica Neue" w:cs="Helvetica Neue" w:eastAsia="Helvetica Neue" w:hAnsi="Helvetica Neue"/>
+          <w:b w:val="1"/>
+          <w:color w:val="ff0000"/>
+          <w:sz w:val="16"/>
+          <w:szCs w:val="16"/>
+          <w:highlight w:val="white"/>
+          <w:rtl w:val="0"/>
+        </w:rPr>
+        <w:t xml:space="preserve">[WARN] 4.1  - Ensure a user for the container has been created</w:t>
       </w:r>
     </w:p>
     <w:p>
@@ -12883,23 +13417,47 @@
         <w:rPr>
           <w:rFonts w:ascii="Helvetica Neue" w:cs="Helvetica Neue" w:eastAsia="Helvetica Neue" w:hAnsi="Helvetica Neue"/>
           <w:b w:val="1"/>
-          <w:color w:val="0000ff"/>
-          <w:sz w:val="16"/>
-          <w:szCs w:val="16"/>
-          <w:highlight w:val="white"/>
-        </w:rPr>
-      </w:pPr>
-      <w:r>
-        <w:rPr>
-          <w:rFonts w:ascii="Helvetica Neue" w:cs="Helvetica Neue" w:eastAsia="Helvetica Neue" w:hAnsi="Helvetica Neue"/>
-          <w:b w:val="1"/>
-          <w:color w:val="0000ff"/>
-          <w:sz w:val="16"/>
-          <w:szCs w:val="16"/>
-          <w:highlight w:val="white"/>
-          <w:rtl w:val="0"/>
-        </w:rPr>
-        <w:t xml:space="preserve">[INFO] 4 - Container Images and Build File</w:t>
+          <w:color w:val="ff0000"/>
+          <w:sz w:val="16"/>
+          <w:szCs w:val="16"/>
+          <w:highlight w:val="white"/>
+        </w:rPr>
+      </w:pPr>
+      <w:r>
+        <w:rPr>
+          <w:rFonts w:ascii="Helvetica Neue" w:cs="Helvetica Neue" w:eastAsia="Helvetica Neue" w:hAnsi="Helvetica Neue"/>
+          <w:b w:val="1"/>
+          <w:color w:val="ff0000"/>
+          <w:sz w:val="16"/>
+          <w:szCs w:val="16"/>
+          <w:highlight w:val="white"/>
+          <w:rtl w:val="0"/>
+        </w:rPr>
+        <w:t xml:space="preserve">[WARN]      * Running as root: zeppelin</w:t>
+      </w:r>
+    </w:p>
+    <w:p>
+      <w:pPr>
+        <w:rPr>
+          <w:rFonts w:ascii="Helvetica Neue" w:cs="Helvetica Neue" w:eastAsia="Helvetica Neue" w:hAnsi="Helvetica Neue"/>
+          <w:b w:val="1"/>
+          <w:color w:val="ff0000"/>
+          <w:sz w:val="16"/>
+          <w:szCs w:val="16"/>
+          <w:highlight w:val="white"/>
+        </w:rPr>
+      </w:pPr>
+      <w:r>
+        <w:rPr>
+          <w:rFonts w:ascii="Helvetica Neue" w:cs="Helvetica Neue" w:eastAsia="Helvetica Neue" w:hAnsi="Helvetica Neue"/>
+          <w:b w:val="1"/>
+          <w:color w:val="ff0000"/>
+          <w:sz w:val="16"/>
+          <w:szCs w:val="16"/>
+          <w:highlight w:val="white"/>
+          <w:rtl w:val="0"/>
+        </w:rPr>
+        <w:t xml:space="preserve">[WARN]      * Running as root: distributed-analytics-r-server</w:t>
       </w:r>
     </w:p>
     <w:p>
@@ -12921,23 +13479,23 @@
         <w:rPr>
           <w:rFonts w:ascii="Helvetica Neue" w:cs="Helvetica Neue" w:eastAsia="Helvetica Neue" w:hAnsi="Helvetica Neue"/>
           <w:b w:val="1"/>
-          <w:color w:val="ff0000"/>
-          <w:sz w:val="16"/>
-          <w:szCs w:val="16"/>
-          <w:highlight w:val="white"/>
-        </w:rPr>
-      </w:pPr>
-      <w:r>
-        <w:rPr>
-          <w:rFonts w:ascii="Helvetica Neue" w:cs="Helvetica Neue" w:eastAsia="Helvetica Neue" w:hAnsi="Helvetica Neue"/>
-          <w:b w:val="1"/>
-          <w:color w:val="ff0000"/>
-          <w:sz w:val="16"/>
-          <w:szCs w:val="16"/>
-          <w:highlight w:val="white"/>
-          <w:rtl w:val="0"/>
-        </w:rPr>
-        <w:t xml:space="preserve">[WARN] 4.1  - Ensure a user for the container has been created</w:t>
+          <w:color w:val="f1c232"/>
+          <w:sz w:val="16"/>
+          <w:szCs w:val="16"/>
+          <w:highlight w:val="white"/>
+        </w:rPr>
+      </w:pPr>
+      <w:r>
+        <w:rPr>
+          <w:rFonts w:ascii="Helvetica Neue" w:cs="Helvetica Neue" w:eastAsia="Helvetica Neue" w:hAnsi="Helvetica Neue"/>
+          <w:b w:val="1"/>
+          <w:color w:val="f1c232"/>
+          <w:sz w:val="16"/>
+          <w:szCs w:val="16"/>
+          <w:highlight w:val="white"/>
+          <w:rtl w:val="0"/>
+        </w:rPr>
+        <w:t xml:space="preserve">[NOTE] 4.2  - Ensure that containers use only trusted base images</w:t>
       </w:r>
     </w:p>
     <w:p>
@@ -12959,23 +13517,23 @@
         <w:rPr>
           <w:rFonts w:ascii="Helvetica Neue" w:cs="Helvetica Neue" w:eastAsia="Helvetica Neue" w:hAnsi="Helvetica Neue"/>
           <w:b w:val="1"/>
-          <w:color w:val="ff0000"/>
-          <w:sz w:val="16"/>
-          <w:szCs w:val="16"/>
-          <w:highlight w:val="white"/>
-        </w:rPr>
-      </w:pPr>
-      <w:r>
-        <w:rPr>
-          <w:rFonts w:ascii="Helvetica Neue" w:cs="Helvetica Neue" w:eastAsia="Helvetica Neue" w:hAnsi="Helvetica Neue"/>
-          <w:b w:val="1"/>
-          <w:color w:val="ff0000"/>
-          <w:sz w:val="16"/>
-          <w:szCs w:val="16"/>
-          <w:highlight w:val="white"/>
-          <w:rtl w:val="0"/>
-        </w:rPr>
-        <w:t xml:space="preserve">[WARN]      * Running as root: zeppelin</w:t>
+          <w:color w:val="f1c232"/>
+          <w:sz w:val="16"/>
+          <w:szCs w:val="16"/>
+          <w:highlight w:val="white"/>
+        </w:rPr>
+      </w:pPr>
+      <w:r>
+        <w:rPr>
+          <w:rFonts w:ascii="Helvetica Neue" w:cs="Helvetica Neue" w:eastAsia="Helvetica Neue" w:hAnsi="Helvetica Neue"/>
+          <w:b w:val="1"/>
+          <w:color w:val="f1c232"/>
+          <w:sz w:val="16"/>
+          <w:szCs w:val="16"/>
+          <w:highlight w:val="white"/>
+          <w:rtl w:val="0"/>
+        </w:rPr>
+        <w:t xml:space="preserve">[NOTE] 4.3  - Ensure that unnecessary packages are not installed in the container</w:t>
       </w:r>
     </w:p>
     <w:p>
@@ -13013,7 +13571,7 @@
           <w:highlight w:val="white"/>
           <w:rtl w:val="0"/>
         </w:rPr>
-        <w:t xml:space="preserve">[NOTE] 4.2  - Ensure that containers use only trusted base images</w:t>
+        <w:t xml:space="preserve">[NOTE] 4.4  - Ensure images are scanned and rebuilt to include security patches</w:t>
       </w:r>
     </w:p>
     <w:p>
@@ -13035,23 +13593,23 @@
         <w:rPr>
           <w:rFonts w:ascii="Helvetica Neue" w:cs="Helvetica Neue" w:eastAsia="Helvetica Neue" w:hAnsi="Helvetica Neue"/>
           <w:b w:val="1"/>
-          <w:color w:val="f1c232"/>
-          <w:sz w:val="16"/>
-          <w:szCs w:val="16"/>
-          <w:highlight w:val="white"/>
-        </w:rPr>
-      </w:pPr>
-      <w:r>
-        <w:rPr>
-          <w:rFonts w:ascii="Helvetica Neue" w:cs="Helvetica Neue" w:eastAsia="Helvetica Neue" w:hAnsi="Helvetica Neue"/>
-          <w:b w:val="1"/>
-          <w:color w:val="f1c232"/>
-          <w:sz w:val="16"/>
-          <w:szCs w:val="16"/>
-          <w:highlight w:val="white"/>
-          <w:rtl w:val="0"/>
-        </w:rPr>
-        <w:t xml:space="preserve">[NOTE] 4.3  - Ensure that unnecessary packages are not installed in the container</w:t>
+          <w:color w:val="ff0000"/>
+          <w:sz w:val="16"/>
+          <w:szCs w:val="16"/>
+          <w:highlight w:val="white"/>
+        </w:rPr>
+      </w:pPr>
+      <w:r>
+        <w:rPr>
+          <w:rFonts w:ascii="Helvetica Neue" w:cs="Helvetica Neue" w:eastAsia="Helvetica Neue" w:hAnsi="Helvetica Neue"/>
+          <w:b w:val="1"/>
+          <w:color w:val="ff0000"/>
+          <w:sz w:val="16"/>
+          <w:szCs w:val="16"/>
+          <w:highlight w:val="white"/>
+          <w:rtl w:val="0"/>
+        </w:rPr>
+        <w:t xml:space="preserve">[WARN] 4.5  - Ensure Content trust for Docker is Enabled</w:t>
       </w:r>
     </w:p>
     <w:p>
@@ -13073,23 +13631,23 @@
         <w:rPr>
           <w:rFonts w:ascii="Helvetica Neue" w:cs="Helvetica Neue" w:eastAsia="Helvetica Neue" w:hAnsi="Helvetica Neue"/>
           <w:b w:val="1"/>
-          <w:color w:val="f1c232"/>
-          <w:sz w:val="16"/>
-          <w:szCs w:val="16"/>
-          <w:highlight w:val="white"/>
-        </w:rPr>
-      </w:pPr>
-      <w:r>
-        <w:rPr>
-          <w:rFonts w:ascii="Helvetica Neue" w:cs="Helvetica Neue" w:eastAsia="Helvetica Neue" w:hAnsi="Helvetica Neue"/>
-          <w:b w:val="1"/>
-          <w:color w:val="f1c232"/>
-          <w:sz w:val="16"/>
-          <w:szCs w:val="16"/>
-          <w:highlight w:val="white"/>
-          <w:rtl w:val="0"/>
-        </w:rPr>
-        <w:t xml:space="preserve">[NOTE] 4.4  - Ensure images are scanned and rebuilt to include security patches</w:t>
+          <w:color w:val="38761d"/>
+          <w:sz w:val="16"/>
+          <w:szCs w:val="16"/>
+          <w:highlight w:val="white"/>
+        </w:rPr>
+      </w:pPr>
+      <w:r>
+        <w:rPr>
+          <w:rFonts w:ascii="Helvetica Neue" w:cs="Helvetica Neue" w:eastAsia="Helvetica Neue" w:hAnsi="Helvetica Neue"/>
+          <w:b w:val="1"/>
+          <w:color w:val="38761d"/>
+          <w:sz w:val="16"/>
+          <w:szCs w:val="16"/>
+          <w:highlight w:val="white"/>
+          <w:rtl w:val="0"/>
+        </w:rPr>
+        <w:t xml:space="preserve">[PASS] 4.6  - Ensure that HEALTHCHECK instructions have been added to container images</w:t>
       </w:r>
     </w:p>
     <w:p>
@@ -13111,23 +13669,23 @@
         <w:rPr>
           <w:rFonts w:ascii="Helvetica Neue" w:cs="Helvetica Neue" w:eastAsia="Helvetica Neue" w:hAnsi="Helvetica Neue"/>
           <w:b w:val="1"/>
-          <w:color w:val="ff0000"/>
-          <w:sz w:val="16"/>
-          <w:szCs w:val="16"/>
-          <w:highlight w:val="white"/>
-        </w:rPr>
-      </w:pPr>
-      <w:r>
-        <w:rPr>
-          <w:rFonts w:ascii="Helvetica Neue" w:cs="Helvetica Neue" w:eastAsia="Helvetica Neue" w:hAnsi="Helvetica Neue"/>
-          <w:b w:val="1"/>
-          <w:color w:val="ff0000"/>
-          <w:sz w:val="16"/>
-          <w:szCs w:val="16"/>
-          <w:highlight w:val="white"/>
-          <w:rtl w:val="0"/>
-        </w:rPr>
-        <w:t xml:space="preserve">[WARN] 4.5  - Ensure Content trust for Docker is Enabled</w:t>
+          <w:color w:val="0000ff"/>
+          <w:sz w:val="16"/>
+          <w:szCs w:val="16"/>
+          <w:highlight w:val="white"/>
+        </w:rPr>
+      </w:pPr>
+      <w:r>
+        <w:rPr>
+          <w:rFonts w:ascii="Helvetica Neue" w:cs="Helvetica Neue" w:eastAsia="Helvetica Neue" w:hAnsi="Helvetica Neue"/>
+          <w:b w:val="1"/>
+          <w:color w:val="0000ff"/>
+          <w:sz w:val="16"/>
+          <w:szCs w:val="16"/>
+          <w:highlight w:val="white"/>
+          <w:rtl w:val="0"/>
+        </w:rPr>
+        <w:t xml:space="preserve">[INFO] 4.7  - Ensure update instructions are not use alone in the Dockerfile</w:t>
       </w:r>
     </w:p>
     <w:p>
@@ -13149,23 +13707,23 @@
         <w:rPr>
           <w:rFonts w:ascii="Helvetica Neue" w:cs="Helvetica Neue" w:eastAsia="Helvetica Neue" w:hAnsi="Helvetica Neue"/>
           <w:b w:val="1"/>
-          <w:color w:val="38761d"/>
-          <w:sz w:val="16"/>
-          <w:szCs w:val="16"/>
-          <w:highlight w:val="white"/>
-        </w:rPr>
-      </w:pPr>
-      <w:r>
-        <w:rPr>
-          <w:rFonts w:ascii="Helvetica Neue" w:cs="Helvetica Neue" w:eastAsia="Helvetica Neue" w:hAnsi="Helvetica Neue"/>
-          <w:b w:val="1"/>
-          <w:color w:val="38761d"/>
-          <w:sz w:val="16"/>
-          <w:szCs w:val="16"/>
-          <w:highlight w:val="white"/>
-          <w:rtl w:val="0"/>
-        </w:rPr>
-        <w:t xml:space="preserve">[PASS] 4.6  - Ensure that HEALTHCHECK instructions have been added to container images</w:t>
+          <w:color w:val="0000ff"/>
+          <w:sz w:val="16"/>
+          <w:szCs w:val="16"/>
+          <w:highlight w:val="white"/>
+        </w:rPr>
+      </w:pPr>
+      <w:r>
+        <w:rPr>
+          <w:rFonts w:ascii="Helvetica Neue" w:cs="Helvetica Neue" w:eastAsia="Helvetica Neue" w:hAnsi="Helvetica Neue"/>
+          <w:b w:val="1"/>
+          <w:color w:val="0000ff"/>
+          <w:sz w:val="16"/>
+          <w:szCs w:val="16"/>
+          <w:highlight w:val="white"/>
+          <w:rtl w:val="0"/>
+        </w:rPr>
+        <w:t xml:space="preserve">[INFO]      * Update instruction found: [honeur/distributed-analytics:remote-1.5]</w:t>
       </w:r>
     </w:p>
     <w:p>
@@ -13203,7 +13761,7 @@
           <w:highlight w:val="white"/>
           <w:rtl w:val="0"/>
         </w:rPr>
-        <w:t xml:space="preserve">[INFO] 4.7  - Ensure update instructions are not use alone in the Dockerfile</w:t>
+        <w:t xml:space="preserve">[INFO]      * Update instruction found: [honeur/distributed-analytics:r-server-1.5]</w:t>
       </w:r>
     </w:p>
     <w:p>
@@ -13241,7 +13799,7 @@
           <w:highlight w:val="white"/>
           <w:rtl w:val="0"/>
         </w:rPr>
-        <w:t xml:space="preserve">[INFO]      * Update instruction found: [honeur/distributed-analytics:remote-1.5]</w:t>
+        <w:t xml:space="preserve">[INFO]      * Update instruction found: [honeur/webapi-atlas:2.7.1-1.5-standard]</w:t>
       </w:r>
     </w:p>
     <w:p>
@@ -13279,7 +13837,7 @@
           <w:highlight w:val="white"/>
           <w:rtl w:val="0"/>
         </w:rPr>
-        <w:t xml:space="preserve">[INFO]      * Update instruction found: [honeur/distributed-analytics:r-server-1.5]</w:t>
+        <w:t xml:space="preserve">[INFO]      * Update instruction found: [honeur/zeppelin:0.8.2-1.5]</w:t>
       </w:r>
     </w:p>
     <w:p>
@@ -13317,7 +13875,7 @@
           <w:highlight w:val="white"/>
           <w:rtl w:val="0"/>
         </w:rPr>
-        <w:t xml:space="preserve">[INFO]      * Update instruction found: [honeur/webapi-atlas:2.7.1-1.5-standard]</w:t>
+        <w:t xml:space="preserve">[INFO]      * Update instruction found: [honeur/postgres:PHEDERATION-9.6-omopcdm-5.3.1-webapi-2.7.1-1.5]</w:t>
       </w:r>
     </w:p>
     <w:p>
@@ -13339,23 +13897,23 @@
         <w:rPr>
           <w:rFonts w:ascii="Helvetica Neue" w:cs="Helvetica Neue" w:eastAsia="Helvetica Neue" w:hAnsi="Helvetica Neue"/>
           <w:b w:val="1"/>
-          <w:color w:val="0000ff"/>
-          <w:sz w:val="16"/>
-          <w:szCs w:val="16"/>
-          <w:highlight w:val="white"/>
-        </w:rPr>
-      </w:pPr>
-      <w:r>
-        <w:rPr>
-          <w:rFonts w:ascii="Helvetica Neue" w:cs="Helvetica Neue" w:eastAsia="Helvetica Neue" w:hAnsi="Helvetica Neue"/>
-          <w:b w:val="1"/>
-          <w:color w:val="0000ff"/>
-          <w:sz w:val="16"/>
-          <w:szCs w:val="16"/>
-          <w:highlight w:val="white"/>
-          <w:rtl w:val="0"/>
-        </w:rPr>
-        <w:t xml:space="preserve">[INFO]      * Update instruction found: [honeur/zeppelin:0.8.0-1.5]</w:t>
+          <w:color w:val="f1c232"/>
+          <w:sz w:val="16"/>
+          <w:szCs w:val="16"/>
+          <w:highlight w:val="white"/>
+        </w:rPr>
+      </w:pPr>
+      <w:r>
+        <w:rPr>
+          <w:rFonts w:ascii="Helvetica Neue" w:cs="Helvetica Neue" w:eastAsia="Helvetica Neue" w:hAnsi="Helvetica Neue"/>
+          <w:b w:val="1"/>
+          <w:color w:val="f1c232"/>
+          <w:sz w:val="16"/>
+          <w:szCs w:val="16"/>
+          <w:highlight w:val="white"/>
+          <w:rtl w:val="0"/>
+        </w:rPr>
+        <w:t xml:space="preserve">[NOTE] 4.8  - Ensure setuid and setgid permissions are removed</w:t>
       </w:r>
     </w:p>
     <w:p>
@@ -13377,23 +13935,23 @@
         <w:rPr>
           <w:rFonts w:ascii="Helvetica Neue" w:cs="Helvetica Neue" w:eastAsia="Helvetica Neue" w:hAnsi="Helvetica Neue"/>
           <w:b w:val="1"/>
-          <w:color w:val="0000ff"/>
-          <w:sz w:val="16"/>
-          <w:szCs w:val="16"/>
-          <w:highlight w:val="white"/>
-        </w:rPr>
-      </w:pPr>
-      <w:r>
-        <w:rPr>
-          <w:rFonts w:ascii="Helvetica Neue" w:cs="Helvetica Neue" w:eastAsia="Helvetica Neue" w:hAnsi="Helvetica Neue"/>
-          <w:b w:val="1"/>
-          <w:color w:val="0000ff"/>
-          <w:sz w:val="16"/>
-          <w:szCs w:val="16"/>
-          <w:highlight w:val="white"/>
-          <w:rtl w:val="0"/>
-        </w:rPr>
-        <w:t xml:space="preserve">[INFO]      * Update instruction found: [honeur/postgres:PHEDERATION-9.6-omopcdm-5.3.1-webapi-2.7.1-1.5]</w:t>
+          <w:color w:val="38761d"/>
+          <w:sz w:val="16"/>
+          <w:szCs w:val="16"/>
+          <w:highlight w:val="white"/>
+        </w:rPr>
+      </w:pPr>
+      <w:r>
+        <w:rPr>
+          <w:rFonts w:ascii="Helvetica Neue" w:cs="Helvetica Neue" w:eastAsia="Helvetica Neue" w:hAnsi="Helvetica Neue"/>
+          <w:b w:val="1"/>
+          <w:color w:val="38761d"/>
+          <w:sz w:val="16"/>
+          <w:szCs w:val="16"/>
+          <w:highlight w:val="white"/>
+          <w:rtl w:val="0"/>
+        </w:rPr>
+        <w:t xml:space="preserve">[PASS] 4.9  - Ensure that COPY is used instead of ADD in Dockerfiles</w:t>
       </w:r>
     </w:p>
     <w:p>
@@ -13431,7 +13989,7 @@
           <w:highlight w:val="white"/>
           <w:rtl w:val="0"/>
         </w:rPr>
-        <w:t xml:space="preserve">[NOTE] 4.8  - Ensure setuid and setgid permissions are removed</w:t>
+        <w:t xml:space="preserve">[NOTE] 4.10  - Ensure secrets are not stored in Dockerfiles</w:t>
       </w:r>
     </w:p>
     <w:p>
@@ -13453,23 +14011,23 @@
         <w:rPr>
           <w:rFonts w:ascii="Helvetica Neue" w:cs="Helvetica Neue" w:eastAsia="Helvetica Neue" w:hAnsi="Helvetica Neue"/>
           <w:b w:val="1"/>
-          <w:color w:val="38761d"/>
-          <w:sz w:val="16"/>
-          <w:szCs w:val="16"/>
-          <w:highlight w:val="white"/>
-        </w:rPr>
-      </w:pPr>
-      <w:r>
-        <w:rPr>
-          <w:rFonts w:ascii="Helvetica Neue" w:cs="Helvetica Neue" w:eastAsia="Helvetica Neue" w:hAnsi="Helvetica Neue"/>
-          <w:b w:val="1"/>
-          <w:color w:val="38761d"/>
-          <w:sz w:val="16"/>
-          <w:szCs w:val="16"/>
-          <w:highlight w:val="white"/>
-          <w:rtl w:val="0"/>
-        </w:rPr>
-        <w:t xml:space="preserve">[PASS] 4.9  - Ensure that COPY is used instead of ADD in Dockerfiles</w:t>
+          <w:color w:val="f1c232"/>
+          <w:sz w:val="16"/>
+          <w:szCs w:val="16"/>
+          <w:highlight w:val="white"/>
+        </w:rPr>
+      </w:pPr>
+      <w:r>
+        <w:rPr>
+          <w:rFonts w:ascii="Helvetica Neue" w:cs="Helvetica Neue" w:eastAsia="Helvetica Neue" w:hAnsi="Helvetica Neue"/>
+          <w:b w:val="1"/>
+          <w:color w:val="f1c232"/>
+          <w:sz w:val="16"/>
+          <w:szCs w:val="16"/>
+          <w:highlight w:val="white"/>
+          <w:rtl w:val="0"/>
+        </w:rPr>
+        <w:t xml:space="preserve">[NOTE] 4.11  - Ensure only verified packages are installed</w:t>
       </w:r>
     </w:p>
     <w:p>
@@ -13491,23 +14049,15 @@
         <w:rPr>
           <w:rFonts w:ascii="Helvetica Neue" w:cs="Helvetica Neue" w:eastAsia="Helvetica Neue" w:hAnsi="Helvetica Neue"/>
           <w:b w:val="1"/>
-          <w:color w:val="f1c232"/>
-          <w:sz w:val="16"/>
-          <w:szCs w:val="16"/>
-          <w:highlight w:val="white"/>
-        </w:rPr>
-      </w:pPr>
-      <w:r>
-        <w:rPr>
-          <w:rFonts w:ascii="Helvetica Neue" w:cs="Helvetica Neue" w:eastAsia="Helvetica Neue" w:hAnsi="Helvetica Neue"/>
-          <w:b w:val="1"/>
-          <w:color w:val="f1c232"/>
-          <w:sz w:val="16"/>
-          <w:szCs w:val="16"/>
-          <w:highlight w:val="white"/>
-          <w:rtl w:val="0"/>
-        </w:rPr>
-        <w:t xml:space="preserve">[NOTE] 4.10  - Ensure secrets are not stored in Dockerfiles</w:t>
+          <w:sz w:val="16"/>
+          <w:szCs w:val="16"/>
+          <w:highlight w:val="white"/>
+        </w:rPr>
+      </w:pPr>
+      <w:r>
+        <w:rPr>
+          <w:rtl w:val="0"/>
+        </w:rPr>
       </w:r>
     </w:p>
     <w:p>
@@ -13529,23 +14079,15 @@
         <w:rPr>
           <w:rFonts w:ascii="Helvetica Neue" w:cs="Helvetica Neue" w:eastAsia="Helvetica Neue" w:hAnsi="Helvetica Neue"/>
           <w:b w:val="1"/>
-          <w:color w:val="f1c232"/>
-          <w:sz w:val="16"/>
-          <w:szCs w:val="16"/>
-          <w:highlight w:val="white"/>
-        </w:rPr>
-      </w:pPr>
-      <w:r>
-        <w:rPr>
-          <w:rFonts w:ascii="Helvetica Neue" w:cs="Helvetica Neue" w:eastAsia="Helvetica Neue" w:hAnsi="Helvetica Neue"/>
-          <w:b w:val="1"/>
-          <w:color w:val="f1c232"/>
-          <w:sz w:val="16"/>
-          <w:szCs w:val="16"/>
-          <w:highlight w:val="white"/>
-          <w:rtl w:val="0"/>
-        </w:rPr>
-        <w:t xml:space="preserve">[NOTE] 4.11  - Ensure only verified packages are installed</w:t>
+          <w:sz w:val="16"/>
+          <w:szCs w:val="16"/>
+          <w:highlight w:val="white"/>
+        </w:rPr>
+      </w:pPr>
+      <w:r>
+        <w:rPr>
+          <w:rtl w:val="0"/>
+        </w:rPr>
       </w:r>
     </w:p>
     <w:p>
@@ -13567,15 +14109,23 @@
         <w:rPr>
           <w:rFonts w:ascii="Helvetica Neue" w:cs="Helvetica Neue" w:eastAsia="Helvetica Neue" w:hAnsi="Helvetica Neue"/>
           <w:b w:val="1"/>
-          <w:sz w:val="16"/>
-          <w:szCs w:val="16"/>
-          <w:highlight w:val="white"/>
-        </w:rPr>
-      </w:pPr>
-      <w:r>
-        <w:rPr>
-          <w:rtl w:val="0"/>
-        </w:rPr>
+          <w:color w:val="0000ff"/>
+          <w:sz w:val="16"/>
+          <w:szCs w:val="16"/>
+          <w:highlight w:val="white"/>
+        </w:rPr>
+      </w:pPr>
+      <w:r>
+        <w:rPr>
+          <w:rFonts w:ascii="Helvetica Neue" w:cs="Helvetica Neue" w:eastAsia="Helvetica Neue" w:hAnsi="Helvetica Neue"/>
+          <w:b w:val="1"/>
+          <w:color w:val="0000ff"/>
+          <w:sz w:val="16"/>
+          <w:szCs w:val="16"/>
+          <w:highlight w:val="white"/>
+          <w:rtl w:val="0"/>
+        </w:rPr>
+        <w:t xml:space="preserve">[INFO] 5 - Container Runtime</w:t>
       </w:r>
     </w:p>
     <w:p>
@@ -13597,15 +14147,23 @@
         <w:rPr>
           <w:rFonts w:ascii="Helvetica Neue" w:cs="Helvetica Neue" w:eastAsia="Helvetica Neue" w:hAnsi="Helvetica Neue"/>
           <w:b w:val="1"/>
-          <w:sz w:val="16"/>
-          <w:szCs w:val="16"/>
-          <w:highlight w:val="white"/>
-        </w:rPr>
-      </w:pPr>
-      <w:r>
-        <w:rPr>
-          <w:rtl w:val="0"/>
-        </w:rPr>
+          <w:color w:val="38761d"/>
+          <w:sz w:val="16"/>
+          <w:szCs w:val="16"/>
+          <w:highlight w:val="white"/>
+        </w:rPr>
+      </w:pPr>
+      <w:r>
+        <w:rPr>
+          <w:rFonts w:ascii="Helvetica Neue" w:cs="Helvetica Neue" w:eastAsia="Helvetica Neue" w:hAnsi="Helvetica Neue"/>
+          <w:b w:val="1"/>
+          <w:color w:val="38761d"/>
+          <w:sz w:val="16"/>
+          <w:szCs w:val="16"/>
+          <w:highlight w:val="white"/>
+          <w:rtl w:val="0"/>
+        </w:rPr>
+        <w:t xml:space="preserve">[PASS] 5.1  - Ensure that, if applicable, an AppArmor Profile is enabled</w:t>
       </w:r>
     </w:p>
     <w:p>
@@ -13627,23 +14185,23 @@
         <w:rPr>
           <w:rFonts w:ascii="Helvetica Neue" w:cs="Helvetica Neue" w:eastAsia="Helvetica Neue" w:hAnsi="Helvetica Neue"/>
           <w:b w:val="1"/>
-          <w:color w:val="0000ff"/>
-          <w:sz w:val="16"/>
-          <w:szCs w:val="16"/>
-          <w:highlight w:val="white"/>
-        </w:rPr>
-      </w:pPr>
-      <w:r>
-        <w:rPr>
-          <w:rFonts w:ascii="Helvetica Neue" w:cs="Helvetica Neue" w:eastAsia="Helvetica Neue" w:hAnsi="Helvetica Neue"/>
-          <w:b w:val="1"/>
-          <w:color w:val="0000ff"/>
-          <w:sz w:val="16"/>
-          <w:szCs w:val="16"/>
-          <w:highlight w:val="white"/>
-          <w:rtl w:val="0"/>
-        </w:rPr>
-        <w:t xml:space="preserve">[INFO] 5 - Container Runtime</w:t>
+          <w:color w:val="38761d"/>
+          <w:sz w:val="16"/>
+          <w:szCs w:val="16"/>
+          <w:highlight w:val="white"/>
+        </w:rPr>
+      </w:pPr>
+      <w:r>
+        <w:rPr>
+          <w:rFonts w:ascii="Helvetica Neue" w:cs="Helvetica Neue" w:eastAsia="Helvetica Neue" w:hAnsi="Helvetica Neue"/>
+          <w:b w:val="1"/>
+          <w:color w:val="38761d"/>
+          <w:sz w:val="16"/>
+          <w:szCs w:val="16"/>
+          <w:highlight w:val="white"/>
+          <w:rtl w:val="0"/>
+        </w:rPr>
+        <w:t xml:space="preserve">[PASS] 5.2  - Ensure that, if applicable, SELinux security options are set</w:t>
       </w:r>
     </w:p>
     <w:p>
@@ -13681,7 +14239,7 @@
           <w:highlight w:val="white"/>
           <w:rtl w:val="0"/>
         </w:rPr>
-        <w:t xml:space="preserve">[PASS] 5.1  - Ensure that, if applicable, an AppArmor Profile is enabled</w:t>
+        <w:t xml:space="preserve">[PASS] 5.3  - Ensure Linux Kernel Capabilities are restricted within containers</w:t>
       </w:r>
     </w:p>
     <w:p>
@@ -13719,7 +14277,7 @@
           <w:highlight w:val="white"/>
           <w:rtl w:val="0"/>
         </w:rPr>
-        <w:t xml:space="preserve">[PASS] 5.2  - Ensure that, if applicable, SELinux security options are set</w:t>
+        <w:t xml:space="preserve">[PASS] 5.4  - Ensure that privileged containers are not used</w:t>
       </w:r>
     </w:p>
     <w:p>
@@ -13757,7 +14315,7 @@
           <w:highlight w:val="white"/>
           <w:rtl w:val="0"/>
         </w:rPr>
-        <w:t xml:space="preserve">[PASS] 5.3  - Ensure Linux Kernel Capabilities are restricted within containers</w:t>
+        <w:t xml:space="preserve">[PASS] 5.5  - Ensure sensitive host system directories are not mounted on containers</w:t>
       </w:r>
     </w:p>
     <w:p>
@@ -13795,7 +14353,7 @@
           <w:highlight w:val="white"/>
           <w:rtl w:val="0"/>
         </w:rPr>
-        <w:t xml:space="preserve">[PASS] 5.4  - Ensure that privileged containers are not used</w:t>
+        <w:t xml:space="preserve">[PASS] 5.6  - Ensure sshd is not run within containers</w:t>
       </w:r>
     </w:p>
     <w:p>
@@ -13833,7 +14391,7 @@
           <w:highlight w:val="white"/>
           <w:rtl w:val="0"/>
         </w:rPr>
-        <w:t xml:space="preserve">[PASS] 5.5  - Ensure sensitive host system directories are not mounted on containers</w:t>
+        <w:t xml:space="preserve">[PASS] 5.7  - Ensure privileged ports are not mapped within containers</w:t>
       </w:r>
     </w:p>
     <w:p>
@@ -13855,23 +14413,23 @@
         <w:rPr>
           <w:rFonts w:ascii="Helvetica Neue" w:cs="Helvetica Neue" w:eastAsia="Helvetica Neue" w:hAnsi="Helvetica Neue"/>
           <w:b w:val="1"/>
-          <w:color w:val="38761d"/>
-          <w:sz w:val="16"/>
-          <w:szCs w:val="16"/>
-          <w:highlight w:val="white"/>
-        </w:rPr>
-      </w:pPr>
-      <w:r>
-        <w:rPr>
-          <w:rFonts w:ascii="Helvetica Neue" w:cs="Helvetica Neue" w:eastAsia="Helvetica Neue" w:hAnsi="Helvetica Neue"/>
-          <w:b w:val="1"/>
-          <w:color w:val="38761d"/>
-          <w:sz w:val="16"/>
-          <w:szCs w:val="16"/>
-          <w:highlight w:val="white"/>
-          <w:rtl w:val="0"/>
-        </w:rPr>
-        <w:t xml:space="preserve">[PASS] 5.6  - Ensure sshd is not run within containers</w:t>
+          <w:color w:val="f1c232"/>
+          <w:sz w:val="16"/>
+          <w:szCs w:val="16"/>
+          <w:highlight w:val="white"/>
+        </w:rPr>
+      </w:pPr>
+      <w:r>
+        <w:rPr>
+          <w:rFonts w:ascii="Helvetica Neue" w:cs="Helvetica Neue" w:eastAsia="Helvetica Neue" w:hAnsi="Helvetica Neue"/>
+          <w:b w:val="1"/>
+          <w:color w:val="f1c232"/>
+          <w:sz w:val="16"/>
+          <w:szCs w:val="16"/>
+          <w:highlight w:val="white"/>
+          <w:rtl w:val="0"/>
+        </w:rPr>
+        <w:t xml:space="preserve">[NOTE] 5.8  - Ensure that only needed ports are open on the container</w:t>
       </w:r>
     </w:p>
     <w:p>
@@ -13909,7 +14467,7 @@
           <w:highlight w:val="white"/>
           <w:rtl w:val="0"/>
         </w:rPr>
-        <w:t xml:space="preserve">[PASS] 5.7  - Ensure privileged ports are not mapped within containers</w:t>
+        <w:t xml:space="preserve">[PASS] 5.9  - Ensure the host's network namespace is not shared</w:t>
       </w:r>
     </w:p>
     <w:p>
@@ -13931,23 +14489,23 @@
         <w:rPr>
           <w:rFonts w:ascii="Helvetica Neue" w:cs="Helvetica Neue" w:eastAsia="Helvetica Neue" w:hAnsi="Helvetica Neue"/>
           <w:b w:val="1"/>
-          <w:color w:val="f1c232"/>
-          <w:sz w:val="16"/>
-          <w:szCs w:val="16"/>
-          <w:highlight w:val="white"/>
-        </w:rPr>
-      </w:pPr>
-      <w:r>
-        <w:rPr>
-          <w:rFonts w:ascii="Helvetica Neue" w:cs="Helvetica Neue" w:eastAsia="Helvetica Neue" w:hAnsi="Helvetica Neue"/>
-          <w:b w:val="1"/>
-          <w:color w:val="f1c232"/>
-          <w:sz w:val="16"/>
-          <w:szCs w:val="16"/>
-          <w:highlight w:val="white"/>
-          <w:rtl w:val="0"/>
-        </w:rPr>
-        <w:t xml:space="preserve">[NOTE] 5.8  - Ensure that only needed ports are open on the container</w:t>
+          <w:color w:val="ff0000"/>
+          <w:sz w:val="16"/>
+          <w:szCs w:val="16"/>
+          <w:highlight w:val="white"/>
+        </w:rPr>
+      </w:pPr>
+      <w:r>
+        <w:rPr>
+          <w:rFonts w:ascii="Helvetica Neue" w:cs="Helvetica Neue" w:eastAsia="Helvetica Neue" w:hAnsi="Helvetica Neue"/>
+          <w:b w:val="1"/>
+          <w:color w:val="ff0000"/>
+          <w:sz w:val="16"/>
+          <w:szCs w:val="16"/>
+          <w:highlight w:val="white"/>
+          <w:rtl w:val="0"/>
+        </w:rPr>
+        <w:t xml:space="preserve">[WARN] 5.10  - Ensure that the memory usage for containers is limited</w:t>
       </w:r>
     </w:p>
     <w:p>
@@ -13969,23 +14527,23 @@
         <w:rPr>
           <w:rFonts w:ascii="Helvetica Neue" w:cs="Helvetica Neue" w:eastAsia="Helvetica Neue" w:hAnsi="Helvetica Neue"/>
           <w:b w:val="1"/>
-          <w:color w:val="38761d"/>
-          <w:sz w:val="16"/>
-          <w:szCs w:val="16"/>
-          <w:highlight w:val="white"/>
-        </w:rPr>
-      </w:pPr>
-      <w:r>
-        <w:rPr>
-          <w:rFonts w:ascii="Helvetica Neue" w:cs="Helvetica Neue" w:eastAsia="Helvetica Neue" w:hAnsi="Helvetica Neue"/>
-          <w:b w:val="1"/>
-          <w:color w:val="38761d"/>
-          <w:sz w:val="16"/>
-          <w:szCs w:val="16"/>
-          <w:highlight w:val="white"/>
-          <w:rtl w:val="0"/>
-        </w:rPr>
-        <w:t xml:space="preserve">[PASS] 5.9  - Ensure the host's network namespace is not shared</w:t>
+          <w:color w:val="ff0000"/>
+          <w:sz w:val="16"/>
+          <w:szCs w:val="16"/>
+          <w:highlight w:val="white"/>
+        </w:rPr>
+      </w:pPr>
+      <w:r>
+        <w:rPr>
+          <w:rFonts w:ascii="Helvetica Neue" w:cs="Helvetica Neue" w:eastAsia="Helvetica Neue" w:hAnsi="Helvetica Neue"/>
+          <w:b w:val="1"/>
+          <w:color w:val="ff0000"/>
+          <w:sz w:val="16"/>
+          <w:szCs w:val="16"/>
+          <w:highlight w:val="white"/>
+          <w:rtl w:val="0"/>
+        </w:rPr>
+        <w:t xml:space="preserve">[WARN]      * Container running without memory restrictions: distributed-analytics-remote</w:t>
       </w:r>
     </w:p>
     <w:p>
@@ -14023,7 +14581,7 @@
           <w:highlight w:val="white"/>
           <w:rtl w:val="0"/>
         </w:rPr>
-        <w:t xml:space="preserve">[WARN] 5.10  - Ensure that the memory usage for containers is limited</w:t>
+        <w:t xml:space="preserve">[WARN]      * Container running without memory restrictions: zeppelin</w:t>
       </w:r>
     </w:p>
     <w:p>
@@ -14061,7 +14619,7 @@
           <w:highlight w:val="white"/>
           <w:rtl w:val="0"/>
         </w:rPr>
-        <w:t xml:space="preserve">[WARN]      * Container running without memory restrictions: distributed-analytics-remote</w:t>
+        <w:t xml:space="preserve">[WARN]      * Container running without memory restrictions: webapi</w:t>
       </w:r>
     </w:p>
     <w:p>
@@ -14099,7 +14657,7 @@
           <w:highlight w:val="white"/>
           <w:rtl w:val="0"/>
         </w:rPr>
-        <w:t xml:space="preserve">[WARN]      * Container running without memory restrictions: zeppelin</w:t>
+        <w:t xml:space="preserve">[WARN]      * Container running without memory restrictions: postgres</w:t>
       </w:r>
     </w:p>
     <w:p>
@@ -14137,7 +14695,7 @@
           <w:highlight w:val="white"/>
           <w:rtl w:val="0"/>
         </w:rPr>
-        <w:t xml:space="preserve">[WARN]      * Container running without memory restrictions: webapi</w:t>
+        <w:t xml:space="preserve">[WARN]      * Container running without memory restrictions: distributed-analytics-r-server</w:t>
       </w:r>
     </w:p>
     <w:p>
@@ -14175,7 +14733,7 @@
           <w:highlight w:val="white"/>
           <w:rtl w:val="0"/>
         </w:rPr>
-        <w:t xml:space="preserve">[WARN]      * Container running without memory restrictions: postgres</w:t>
+        <w:t xml:space="preserve">[WARN] 5.11  - Ensure CPU priority is set appropriately on the container</w:t>
       </w:r>
     </w:p>
     <w:p>
@@ -14213,7 +14771,7 @@
           <w:highlight w:val="white"/>
           <w:rtl w:val="0"/>
         </w:rPr>
-        <w:t xml:space="preserve">[WARN]      * Container running without memory restrictions: distributed-analytics-r-server</w:t>
+        <w:t xml:space="preserve">[WARN]      * Container running without CPU restrictions: distributed-analytics-remote</w:t>
       </w:r>
     </w:p>
     <w:p>
@@ -14251,7 +14809,7 @@
           <w:highlight w:val="white"/>
           <w:rtl w:val="0"/>
         </w:rPr>
-        <w:t xml:space="preserve">[WARN] 5.11  - Ensure CPU priority is set appropriately on the container</w:t>
+        <w:t xml:space="preserve">[WARN]      * Container running without CPU restrictions: zeppelin</w:t>
       </w:r>
     </w:p>
     <w:p>
@@ -14289,7 +14847,7 @@
           <w:highlight w:val="white"/>
           <w:rtl w:val="0"/>
         </w:rPr>
-        <w:t xml:space="preserve">[WARN]      * Container running without CPU restrictions: distributed-analytics-remote</w:t>
+        <w:t xml:space="preserve">[WARN]      * Container running without CPU restrictions: webapi</w:t>
       </w:r>
     </w:p>
     <w:p>
@@ -14327,7 +14885,7 @@
           <w:highlight w:val="white"/>
           <w:rtl w:val="0"/>
         </w:rPr>
-        <w:t xml:space="preserve">[WARN]      * Container running without CPU restrictions: zeppelin</w:t>
+        <w:t xml:space="preserve">[WARN]      * Container running without CPU restrictions: postgres</w:t>
       </w:r>
     </w:p>
     <w:p>
@@ -14365,7 +14923,7 @@
           <w:highlight w:val="white"/>
           <w:rtl w:val="0"/>
         </w:rPr>
-        <w:t xml:space="preserve">[WARN]      * Container running without CPU restrictions: webapi</w:t>
+        <w:t xml:space="preserve">[WARN]      * Container running without CPU restrictions: distributed-analytics-r-server</w:t>
       </w:r>
     </w:p>
     <w:p>
@@ -14403,7 +14961,7 @@
           <w:highlight w:val="white"/>
           <w:rtl w:val="0"/>
         </w:rPr>
-        <w:t xml:space="preserve">[WARN]      * Container running without CPU restrictions: postgres</w:t>
+        <w:t xml:space="preserve">[WARN] 5.12  - Ensure that the container's root filesystem is mounted as read only</w:t>
       </w:r>
     </w:p>
     <w:p>
@@ -14441,7 +14999,7 @@
           <w:highlight w:val="white"/>
           <w:rtl w:val="0"/>
         </w:rPr>
-        <w:t xml:space="preserve">[WARN]      * Container running without CPU restrictions: distributed-analytics-r-server</w:t>
+        <w:t xml:space="preserve">[WARN]      * Container running with root FS mounted R/W: distributed-analytics-remote</w:t>
       </w:r>
     </w:p>
     <w:p>
@@ -14479,7 +15037,7 @@
           <w:highlight w:val="white"/>
           <w:rtl w:val="0"/>
         </w:rPr>
-        <w:t xml:space="preserve">[WARN] 5.12  - Ensure that the container's root filesystem is mounted as read only</w:t>
+        <w:t xml:space="preserve">[WARN]      * Container running with root FS mounted R/W: zeppelin</w:t>
       </w:r>
     </w:p>
     <w:p>
@@ -14517,7 +15075,7 @@
           <w:highlight w:val="white"/>
           <w:rtl w:val="0"/>
         </w:rPr>
-        <w:t xml:space="preserve">[WARN]      * Container running with root FS mounted R/W: distributed-analytics-remote</w:t>
+        <w:t xml:space="preserve">[WARN]      * Container running with root FS mounted R/W: webapi</w:t>
       </w:r>
     </w:p>
     <w:p>
@@ -14555,7 +15113,7 @@
           <w:highlight w:val="white"/>
           <w:rtl w:val="0"/>
         </w:rPr>
-        <w:t xml:space="preserve">[WARN]      * Container running with root FS mounted R/W: zeppelin</w:t>
+        <w:t xml:space="preserve">[WARN]      * Container running with root FS mounted R/W: postgres</w:t>
       </w:r>
     </w:p>
     <w:p>
@@ -14593,7 +15151,7 @@
           <w:highlight w:val="white"/>
           <w:rtl w:val="0"/>
         </w:rPr>
-        <w:t xml:space="preserve">[WARN]      * Container running with root FS mounted R/W: webapi</w:t>
+        <w:t xml:space="preserve">[WARN]      * Container running with root FS mounted R/W: distributed-analytics-r-server</w:t>
       </w:r>
     </w:p>
     <w:p>
@@ -14631,7 +15189,7 @@
           <w:highlight w:val="white"/>
           <w:rtl w:val="0"/>
         </w:rPr>
-        <w:t xml:space="preserve">[WARN]      * Container running with root FS mounted R/W: postgres</w:t>
+        <w:t xml:space="preserve">[WARN] 5.13  - Ensure that incoming container traffic is bound to a specific host interface</w:t>
       </w:r>
     </w:p>
     <w:p>
@@ -14669,7 +15227,7 @@
           <w:highlight w:val="white"/>
           <w:rtl w:val="0"/>
         </w:rPr>
-        <w:t xml:space="preserve">[WARN]      * Container running with root FS mounted R/W: distributed-analytics-r-server</w:t>
+        <w:t xml:space="preserve">[WARN]      * Port being bound to wildcard IP: 0.0.0.0 in zeppelin</w:t>
       </w:r>
     </w:p>
     <w:p>
@@ -14707,7 +15265,7 @@
           <w:highlight w:val="white"/>
           <w:rtl w:val="0"/>
         </w:rPr>
-        <w:t xml:space="preserve">[WARN] 5.13  - Ensure that incoming container traffic is bound to a specific host interface</w:t>
+        <w:t xml:space="preserve">[WARN]      * Port being bound to wildcard IP: 0.0.0.0 in zeppelin</w:t>
       </w:r>
     </w:p>
     <w:p>
@@ -14745,7 +15303,7 @@
           <w:highlight w:val="white"/>
           <w:rtl w:val="0"/>
         </w:rPr>
-        <w:t xml:space="preserve">[WARN]      * Port being bound to wildcard IP: 0.0.0.0 in zeppelin</w:t>
+        <w:t xml:space="preserve">[WARN]      * Port being bound to wildcard IP: 0.0.0.0 in webapi</w:t>
       </w:r>
     </w:p>
     <w:p>
@@ -14783,7 +15341,7 @@
           <w:highlight w:val="white"/>
           <w:rtl w:val="0"/>
         </w:rPr>
-        <w:t xml:space="preserve">[WARN]      * Port being bound to wildcard IP: 0.0.0.0 in zeppelin</w:t>
+        <w:t xml:space="preserve">[WARN]      * Port being bound to wildcard IP: 0.0.0.0 in postgres</w:t>
       </w:r>
     </w:p>
     <w:p>
@@ -14821,7 +15379,7 @@
           <w:highlight w:val="white"/>
           <w:rtl w:val="0"/>
         </w:rPr>
-        <w:t xml:space="preserve">[WARN]      * Port being bound to wildcard IP: 0.0.0.0 in webapi</w:t>
+        <w:t xml:space="preserve">[WARN] 5.14  - Ensure that the 'on-failure' container restart policy is set to '5'</w:t>
       </w:r>
     </w:p>
     <w:p>
@@ -14859,7 +15417,7 @@
           <w:highlight w:val="white"/>
           <w:rtl w:val="0"/>
         </w:rPr>
-        <w:t xml:space="preserve">[WARN]      * Port being bound to wildcard IP: 0.0.0.0 in postgres</w:t>
+        <w:t xml:space="preserve">[WARN]      * MaximumRetryCount is not set to 5: distributed-analytics-remote</w:t>
       </w:r>
     </w:p>
     <w:p>
@@ -14897,7 +15455,7 @@
           <w:highlight w:val="white"/>
           <w:rtl w:val="0"/>
         </w:rPr>
-        <w:t xml:space="preserve">[WARN] 5.14  - Ensure that the 'on-failure' container restart policy is set to '5'</w:t>
+        <w:t xml:space="preserve">[WARN]      * MaximumRetryCount is not set to 5: zeppelin</w:t>
       </w:r>
     </w:p>
     <w:p>
@@ -14935,7 +15493,7 @@
           <w:highlight w:val="white"/>
           <w:rtl w:val="0"/>
         </w:rPr>
-        <w:t xml:space="preserve">[WARN]      * MaximumRetryCount is not set to 5: distributed-analytics-remote</w:t>
+        <w:t xml:space="preserve">[WARN]      * MaximumRetryCount is not set to 5: webapi</w:t>
       </w:r>
     </w:p>
     <w:p>
@@ -14973,7 +15531,7 @@
           <w:highlight w:val="white"/>
           <w:rtl w:val="0"/>
         </w:rPr>
-        <w:t xml:space="preserve">[WARN]      * MaximumRetryCount is not set to 5: zeppelin</w:t>
+        <w:t xml:space="preserve">[WARN]      * MaximumRetryCount is not set to 5: postgres</w:t>
       </w:r>
     </w:p>
     <w:p>
@@ -15011,7 +15569,7 @@
           <w:highlight w:val="white"/>
           <w:rtl w:val="0"/>
         </w:rPr>
-        <w:t xml:space="preserve">[WARN]      * MaximumRetryCount is not set to 5: webapi</w:t>
+        <w:t xml:space="preserve">[WARN]      * MaximumRetryCount is not set to 5: distributed-analytics-r-server</w:t>
       </w:r>
     </w:p>
     <w:p>
@@ -15033,23 +15591,23 @@
         <w:rPr>
           <w:rFonts w:ascii="Helvetica Neue" w:cs="Helvetica Neue" w:eastAsia="Helvetica Neue" w:hAnsi="Helvetica Neue"/>
           <w:b w:val="1"/>
-          <w:color w:val="ff0000"/>
-          <w:sz w:val="16"/>
-          <w:szCs w:val="16"/>
-          <w:highlight w:val="white"/>
-        </w:rPr>
-      </w:pPr>
-      <w:r>
-        <w:rPr>
-          <w:rFonts w:ascii="Helvetica Neue" w:cs="Helvetica Neue" w:eastAsia="Helvetica Neue" w:hAnsi="Helvetica Neue"/>
-          <w:b w:val="1"/>
-          <w:color w:val="ff0000"/>
-          <w:sz w:val="16"/>
-          <w:szCs w:val="16"/>
-          <w:highlight w:val="white"/>
-          <w:rtl w:val="0"/>
-        </w:rPr>
-        <w:t xml:space="preserve">[WARN]      * MaximumRetryCount is not set to 5: postgres</w:t>
+          <w:color w:val="38761d"/>
+          <w:sz w:val="16"/>
+          <w:szCs w:val="16"/>
+          <w:highlight w:val="white"/>
+        </w:rPr>
+      </w:pPr>
+      <w:r>
+        <w:rPr>
+          <w:rFonts w:ascii="Helvetica Neue" w:cs="Helvetica Neue" w:eastAsia="Helvetica Neue" w:hAnsi="Helvetica Neue"/>
+          <w:b w:val="1"/>
+          <w:color w:val="38761d"/>
+          <w:sz w:val="16"/>
+          <w:szCs w:val="16"/>
+          <w:highlight w:val="white"/>
+          <w:rtl w:val="0"/>
+        </w:rPr>
+        <w:t xml:space="preserve">[PASS] 5.15  - Ensure the host's process namespace is not shared</w:t>
       </w:r>
     </w:p>
     <w:p>
@@ -15071,23 +15629,23 @@
         <w:rPr>
           <w:rFonts w:ascii="Helvetica Neue" w:cs="Helvetica Neue" w:eastAsia="Helvetica Neue" w:hAnsi="Helvetica Neue"/>
           <w:b w:val="1"/>
-          <w:color w:val="ff0000"/>
-          <w:sz w:val="16"/>
-          <w:szCs w:val="16"/>
-          <w:highlight w:val="white"/>
-        </w:rPr>
-      </w:pPr>
-      <w:r>
-        <w:rPr>
-          <w:rFonts w:ascii="Helvetica Neue" w:cs="Helvetica Neue" w:eastAsia="Helvetica Neue" w:hAnsi="Helvetica Neue"/>
-          <w:b w:val="1"/>
-          <w:color w:val="ff0000"/>
-          <w:sz w:val="16"/>
-          <w:szCs w:val="16"/>
-          <w:highlight w:val="white"/>
-          <w:rtl w:val="0"/>
-        </w:rPr>
-        <w:t xml:space="preserve">[WARN]      * MaximumRetryCount is not set to 5: distributed-analytics-r-server</w:t>
+          <w:color w:val="38761d"/>
+          <w:sz w:val="16"/>
+          <w:szCs w:val="16"/>
+          <w:highlight w:val="white"/>
+        </w:rPr>
+      </w:pPr>
+      <w:r>
+        <w:rPr>
+          <w:rFonts w:ascii="Helvetica Neue" w:cs="Helvetica Neue" w:eastAsia="Helvetica Neue" w:hAnsi="Helvetica Neue"/>
+          <w:b w:val="1"/>
+          <w:color w:val="38761d"/>
+          <w:sz w:val="16"/>
+          <w:szCs w:val="16"/>
+          <w:highlight w:val="white"/>
+          <w:rtl w:val="0"/>
+        </w:rPr>
+        <w:t xml:space="preserve">[PASS] 5.16  - Ensure the host's IPC namespace is not shared</w:t>
       </w:r>
     </w:p>
     <w:p>
@@ -15125,7 +15683,7 @@
           <w:highlight w:val="white"/>
           <w:rtl w:val="0"/>
         </w:rPr>
-        <w:t xml:space="preserve">[PASS] 5.15  - Ensure the host's process namespace is not shared</w:t>
+        <w:t xml:space="preserve">[PASS] 5.17  - Ensure that host devices are not directly exposed to containers</w:t>
       </w:r>
     </w:p>
     <w:p>
@@ -15163,7 +15721,7 @@
           <w:highlight w:val="white"/>
           <w:rtl w:val="0"/>
         </w:rPr>
-        <w:t xml:space="preserve">[PASS] 5.16  - Ensure the host's IPC namespace is not shared</w:t>
+        <w:t xml:space="preserve">[PASS] 5.18  - Ensure that the default ulimit is overwritten at runtime if needed</w:t>
       </w:r>
     </w:p>
     <w:p>
@@ -15201,7 +15759,7 @@
           <w:highlight w:val="white"/>
           <w:rtl w:val="0"/>
         </w:rPr>
-        <w:t xml:space="preserve">[PASS] 5.17  - Ensure that host devices are not directly exposed to containers</w:t>
+        <w:t xml:space="preserve">[PASS] 5.19  - Ensure mount propagation mode is not set to shared</w:t>
       </w:r>
     </w:p>
     <w:p>
@@ -15239,7 +15797,7 @@
           <w:highlight w:val="white"/>
           <w:rtl w:val="0"/>
         </w:rPr>
-        <w:t xml:space="preserve">[PASS] 5.18  - Ensure that the default ulimit is overwritten at runtime if needed</w:t>
+        <w:t xml:space="preserve">[PASS] 5.20  - Ensure the host's UTS namespace is not shared</w:t>
       </w:r>
     </w:p>
     <w:p>
@@ -15277,7 +15835,7 @@
           <w:highlight w:val="white"/>
           <w:rtl w:val="0"/>
         </w:rPr>
-        <w:t xml:space="preserve">[PASS] 5.19  - Ensure mount propagation mode is not set to shared</w:t>
+        <w:t xml:space="preserve">[PASS] 5.21  - Ensure the default seccomp profile is not Disabled</w:t>
       </w:r>
     </w:p>
     <w:p>
@@ -15299,23 +15857,23 @@
         <w:rPr>
           <w:rFonts w:ascii="Helvetica Neue" w:cs="Helvetica Neue" w:eastAsia="Helvetica Neue" w:hAnsi="Helvetica Neue"/>
           <w:b w:val="1"/>
-          <w:color w:val="38761d"/>
-          <w:sz w:val="16"/>
-          <w:szCs w:val="16"/>
-          <w:highlight w:val="white"/>
-        </w:rPr>
-      </w:pPr>
-      <w:r>
-        <w:rPr>
-          <w:rFonts w:ascii="Helvetica Neue" w:cs="Helvetica Neue" w:eastAsia="Helvetica Neue" w:hAnsi="Helvetica Neue"/>
-          <w:b w:val="1"/>
-          <w:color w:val="38761d"/>
-          <w:sz w:val="16"/>
-          <w:szCs w:val="16"/>
-          <w:highlight w:val="white"/>
-          <w:rtl w:val="0"/>
-        </w:rPr>
-        <w:t xml:space="preserve">[PASS] 5.20  - Ensure the host's UTS namespace is not shared</w:t>
+          <w:color w:val="f1c232"/>
+          <w:sz w:val="16"/>
+          <w:szCs w:val="16"/>
+          <w:highlight w:val="white"/>
+        </w:rPr>
+      </w:pPr>
+      <w:r>
+        <w:rPr>
+          <w:rFonts w:ascii="Helvetica Neue" w:cs="Helvetica Neue" w:eastAsia="Helvetica Neue" w:hAnsi="Helvetica Neue"/>
+          <w:b w:val="1"/>
+          <w:color w:val="f1c232"/>
+          <w:sz w:val="16"/>
+          <w:szCs w:val="16"/>
+          <w:highlight w:val="white"/>
+          <w:rtl w:val="0"/>
+        </w:rPr>
+        <w:t xml:space="preserve">[NOTE] 5.22  - Ensure docker exec commands are not used with privileged option</w:t>
       </w:r>
     </w:p>
     <w:p>
@@ -15337,23 +15895,23 @@
         <w:rPr>
           <w:rFonts w:ascii="Helvetica Neue" w:cs="Helvetica Neue" w:eastAsia="Helvetica Neue" w:hAnsi="Helvetica Neue"/>
           <w:b w:val="1"/>
-          <w:color w:val="38761d"/>
-          <w:sz w:val="16"/>
-          <w:szCs w:val="16"/>
-          <w:highlight w:val="white"/>
-        </w:rPr>
-      </w:pPr>
-      <w:r>
-        <w:rPr>
-          <w:rFonts w:ascii="Helvetica Neue" w:cs="Helvetica Neue" w:eastAsia="Helvetica Neue" w:hAnsi="Helvetica Neue"/>
-          <w:b w:val="1"/>
-          <w:color w:val="38761d"/>
-          <w:sz w:val="16"/>
-          <w:szCs w:val="16"/>
-          <w:highlight w:val="white"/>
-          <w:rtl w:val="0"/>
-        </w:rPr>
-        <w:t xml:space="preserve">[PASS] 5.21  - Ensure the default seccomp profile is not Disabled</w:t>
+          <w:color w:val="f1c232"/>
+          <w:sz w:val="16"/>
+          <w:szCs w:val="16"/>
+          <w:highlight w:val="white"/>
+        </w:rPr>
+      </w:pPr>
+      <w:r>
+        <w:rPr>
+          <w:rFonts w:ascii="Helvetica Neue" w:cs="Helvetica Neue" w:eastAsia="Helvetica Neue" w:hAnsi="Helvetica Neue"/>
+          <w:b w:val="1"/>
+          <w:color w:val="f1c232"/>
+          <w:sz w:val="16"/>
+          <w:szCs w:val="16"/>
+          <w:highlight w:val="white"/>
+          <w:rtl w:val="0"/>
+        </w:rPr>
+        <w:t xml:space="preserve">[NOTE] 5.23  - Ensure that docker exec commands are not used with the user=root option</w:t>
       </w:r>
     </w:p>
     <w:p>
@@ -15375,23 +15933,23 @@
         <w:rPr>
           <w:rFonts w:ascii="Helvetica Neue" w:cs="Helvetica Neue" w:eastAsia="Helvetica Neue" w:hAnsi="Helvetica Neue"/>
           <w:b w:val="1"/>
-          <w:color w:val="f1c232"/>
-          <w:sz w:val="16"/>
-          <w:szCs w:val="16"/>
-          <w:highlight w:val="white"/>
-        </w:rPr>
-      </w:pPr>
-      <w:r>
-        <w:rPr>
-          <w:rFonts w:ascii="Helvetica Neue" w:cs="Helvetica Neue" w:eastAsia="Helvetica Neue" w:hAnsi="Helvetica Neue"/>
-          <w:b w:val="1"/>
-          <w:color w:val="f1c232"/>
-          <w:sz w:val="16"/>
-          <w:szCs w:val="16"/>
-          <w:highlight w:val="white"/>
-          <w:rtl w:val="0"/>
-        </w:rPr>
-        <w:t xml:space="preserve">[NOTE] 5.22  - Ensure docker exec commands are not used with privileged option</w:t>
+          <w:color w:val="38761d"/>
+          <w:sz w:val="16"/>
+          <w:szCs w:val="16"/>
+          <w:highlight w:val="white"/>
+        </w:rPr>
+      </w:pPr>
+      <w:r>
+        <w:rPr>
+          <w:rFonts w:ascii="Helvetica Neue" w:cs="Helvetica Neue" w:eastAsia="Helvetica Neue" w:hAnsi="Helvetica Neue"/>
+          <w:b w:val="1"/>
+          <w:color w:val="38761d"/>
+          <w:sz w:val="16"/>
+          <w:szCs w:val="16"/>
+          <w:highlight w:val="white"/>
+          <w:rtl w:val="0"/>
+        </w:rPr>
+        <w:t xml:space="preserve">[PASS] 5.24  - Ensure that cgroup usage is confirmed</w:t>
       </w:r>
     </w:p>
     <w:p>
@@ -15413,23 +15971,23 @@
         <w:rPr>
           <w:rFonts w:ascii="Helvetica Neue" w:cs="Helvetica Neue" w:eastAsia="Helvetica Neue" w:hAnsi="Helvetica Neue"/>
           <w:b w:val="1"/>
-          <w:color w:val="f1c232"/>
-          <w:sz w:val="16"/>
-          <w:szCs w:val="16"/>
-          <w:highlight w:val="white"/>
-        </w:rPr>
-      </w:pPr>
-      <w:r>
-        <w:rPr>
-          <w:rFonts w:ascii="Helvetica Neue" w:cs="Helvetica Neue" w:eastAsia="Helvetica Neue" w:hAnsi="Helvetica Neue"/>
-          <w:b w:val="1"/>
-          <w:color w:val="f1c232"/>
-          <w:sz w:val="16"/>
-          <w:szCs w:val="16"/>
-          <w:highlight w:val="white"/>
-          <w:rtl w:val="0"/>
-        </w:rPr>
-        <w:t xml:space="preserve">[NOTE] 5.23  - Ensure that docker exec commands are not used with the user=root option</w:t>
+          <w:color w:val="38761d"/>
+          <w:sz w:val="16"/>
+          <w:szCs w:val="16"/>
+          <w:highlight w:val="white"/>
+        </w:rPr>
+      </w:pPr>
+      <w:r>
+        <w:rPr>
+          <w:rFonts w:ascii="Helvetica Neue" w:cs="Helvetica Neue" w:eastAsia="Helvetica Neue" w:hAnsi="Helvetica Neue"/>
+          <w:b w:val="1"/>
+          <w:color w:val="38761d"/>
+          <w:sz w:val="16"/>
+          <w:szCs w:val="16"/>
+          <w:highlight w:val="white"/>
+          <w:rtl w:val="0"/>
+        </w:rPr>
+        <w:t xml:space="preserve">[PASS] 5.25  - Ensure that the container is restricted from acquiring additional privileges</w:t>
       </w:r>
     </w:p>
     <w:p>
@@ -15467,7 +16025,7 @@
           <w:highlight w:val="white"/>
           <w:rtl w:val="0"/>
         </w:rPr>
-        <w:t xml:space="preserve">[PASS] 5.24  - Ensure that cgroup usage is confirmed</w:t>
+        <w:t xml:space="preserve">[PASS] 5.26  - Ensure that container health is checked at runtime</w:t>
       </w:r>
     </w:p>
     <w:p>
@@ -15489,23 +16047,23 @@
         <w:rPr>
           <w:rFonts w:ascii="Helvetica Neue" w:cs="Helvetica Neue" w:eastAsia="Helvetica Neue" w:hAnsi="Helvetica Neue"/>
           <w:b w:val="1"/>
-          <w:color w:val="38761d"/>
-          <w:sz w:val="16"/>
-          <w:szCs w:val="16"/>
-          <w:highlight w:val="white"/>
-        </w:rPr>
-      </w:pPr>
-      <w:r>
-        <w:rPr>
-          <w:rFonts w:ascii="Helvetica Neue" w:cs="Helvetica Neue" w:eastAsia="Helvetica Neue" w:hAnsi="Helvetica Neue"/>
-          <w:b w:val="1"/>
-          <w:color w:val="38761d"/>
-          <w:sz w:val="16"/>
-          <w:szCs w:val="16"/>
-          <w:highlight w:val="white"/>
-          <w:rtl w:val="0"/>
-        </w:rPr>
-        <w:t xml:space="preserve">[PASS] 5.25  - Ensure that the container is restricted from acquiring additional privileges</w:t>
+          <w:color w:val="0000ff"/>
+          <w:sz w:val="16"/>
+          <w:szCs w:val="16"/>
+          <w:highlight w:val="white"/>
+        </w:rPr>
+      </w:pPr>
+      <w:r>
+        <w:rPr>
+          <w:rFonts w:ascii="Helvetica Neue" w:cs="Helvetica Neue" w:eastAsia="Helvetica Neue" w:hAnsi="Helvetica Neue"/>
+          <w:b w:val="1"/>
+          <w:color w:val="0000ff"/>
+          <w:sz w:val="16"/>
+          <w:szCs w:val="16"/>
+          <w:highlight w:val="white"/>
+          <w:rtl w:val="0"/>
+        </w:rPr>
+        <w:t xml:space="preserve">[INFO] 5.27  - Ensure that Docker commands always make use of the latest version of their image</w:t>
       </w:r>
     </w:p>
     <w:p>
@@ -15527,23 +16085,23 @@
         <w:rPr>
           <w:rFonts w:ascii="Helvetica Neue" w:cs="Helvetica Neue" w:eastAsia="Helvetica Neue" w:hAnsi="Helvetica Neue"/>
           <w:b w:val="1"/>
-          <w:color w:val="38761d"/>
-          <w:sz w:val="16"/>
-          <w:szCs w:val="16"/>
-          <w:highlight w:val="white"/>
-        </w:rPr>
-      </w:pPr>
-      <w:r>
-        <w:rPr>
-          <w:rFonts w:ascii="Helvetica Neue" w:cs="Helvetica Neue" w:eastAsia="Helvetica Neue" w:hAnsi="Helvetica Neue"/>
-          <w:b w:val="1"/>
-          <w:color w:val="38761d"/>
-          <w:sz w:val="16"/>
-          <w:szCs w:val="16"/>
-          <w:highlight w:val="white"/>
-          <w:rtl w:val="0"/>
-        </w:rPr>
-        <w:t xml:space="preserve">[PASS] 5.26  - Ensure that container health is checked at runtime</w:t>
+          <w:color w:val="ff0000"/>
+          <w:sz w:val="16"/>
+          <w:szCs w:val="16"/>
+          <w:highlight w:val="white"/>
+        </w:rPr>
+      </w:pPr>
+      <w:r>
+        <w:rPr>
+          <w:rFonts w:ascii="Helvetica Neue" w:cs="Helvetica Neue" w:eastAsia="Helvetica Neue" w:hAnsi="Helvetica Neue"/>
+          <w:b w:val="1"/>
+          <w:color w:val="ff0000"/>
+          <w:sz w:val="16"/>
+          <w:szCs w:val="16"/>
+          <w:highlight w:val="white"/>
+          <w:rtl w:val="0"/>
+        </w:rPr>
+        <w:t xml:space="preserve">[WARN] 5.28  - Ensure that the PIDs cgroup limit is used</w:t>
       </w:r>
     </w:p>
     <w:p>
@@ -15565,23 +16123,23 @@
         <w:rPr>
           <w:rFonts w:ascii="Helvetica Neue" w:cs="Helvetica Neue" w:eastAsia="Helvetica Neue" w:hAnsi="Helvetica Neue"/>
           <w:b w:val="1"/>
-          <w:color w:val="0000ff"/>
-          <w:sz w:val="16"/>
-          <w:szCs w:val="16"/>
-          <w:highlight w:val="white"/>
-        </w:rPr>
-      </w:pPr>
-      <w:r>
-        <w:rPr>
-          <w:rFonts w:ascii="Helvetica Neue" w:cs="Helvetica Neue" w:eastAsia="Helvetica Neue" w:hAnsi="Helvetica Neue"/>
-          <w:b w:val="1"/>
-          <w:color w:val="0000ff"/>
-          <w:sz w:val="16"/>
-          <w:szCs w:val="16"/>
-          <w:highlight w:val="white"/>
-          <w:rtl w:val="0"/>
-        </w:rPr>
-        <w:t xml:space="preserve">[INFO] 5.27  - Ensure that Docker commands always make use of the latest version of their image</w:t>
+          <w:color w:val="ff0000"/>
+          <w:sz w:val="16"/>
+          <w:szCs w:val="16"/>
+          <w:highlight w:val="white"/>
+        </w:rPr>
+      </w:pPr>
+      <w:r>
+        <w:rPr>
+          <w:rFonts w:ascii="Helvetica Neue" w:cs="Helvetica Neue" w:eastAsia="Helvetica Neue" w:hAnsi="Helvetica Neue"/>
+          <w:b w:val="1"/>
+          <w:color w:val="ff0000"/>
+          <w:sz w:val="16"/>
+          <w:szCs w:val="16"/>
+          <w:highlight w:val="white"/>
+          <w:rtl w:val="0"/>
+        </w:rPr>
+        <w:t xml:space="preserve">[WARN]      * PIDs limit not set: distributed-analytics-remote</w:t>
       </w:r>
     </w:p>
     <w:p>
@@ -15619,7 +16177,7 @@
           <w:highlight w:val="white"/>
           <w:rtl w:val="0"/>
         </w:rPr>
-        <w:t xml:space="preserve">[WARN] 5.28  - Ensure that the PIDs cgroup limit is used</w:t>
+        <w:t xml:space="preserve">[WARN]      * PIDs limit not set: zeppelin</w:t>
       </w:r>
     </w:p>
     <w:p>
@@ -15657,7 +16215,7 @@
           <w:highlight w:val="white"/>
           <w:rtl w:val="0"/>
         </w:rPr>
-        <w:t xml:space="preserve">[WARN]      * PIDs limit not set: distributed-analytics-remote</w:t>
+        <w:t xml:space="preserve">[WARN]      * PIDs limit not set: webapi</w:t>
       </w:r>
     </w:p>
     <w:p>
@@ -15695,7 +16253,7 @@
           <w:highlight w:val="white"/>
           <w:rtl w:val="0"/>
         </w:rPr>
-        <w:t xml:space="preserve">[WARN]      * PIDs limit not set: zeppelin</w:t>
+        <w:t xml:space="preserve">[WARN]      * PIDs limit not set: postgres</w:t>
       </w:r>
     </w:p>
     <w:p>
@@ -15733,7 +16291,7 @@
           <w:highlight w:val="white"/>
           <w:rtl w:val="0"/>
         </w:rPr>
-        <w:t xml:space="preserve">[WARN]      * PIDs limit not set: webapi</w:t>
+        <w:t xml:space="preserve">[WARN]      * PIDs limit not set: distributed-analytics-r-server</w:t>
       </w:r>
     </w:p>
     <w:p>
@@ -15755,23 +16313,23 @@
         <w:rPr>
           <w:rFonts w:ascii="Helvetica Neue" w:cs="Helvetica Neue" w:eastAsia="Helvetica Neue" w:hAnsi="Helvetica Neue"/>
           <w:b w:val="1"/>
-          <w:color w:val="ff0000"/>
-          <w:sz w:val="16"/>
-          <w:szCs w:val="16"/>
-          <w:highlight w:val="white"/>
-        </w:rPr>
-      </w:pPr>
-      <w:r>
-        <w:rPr>
-          <w:rFonts w:ascii="Helvetica Neue" w:cs="Helvetica Neue" w:eastAsia="Helvetica Neue" w:hAnsi="Helvetica Neue"/>
-          <w:b w:val="1"/>
-          <w:color w:val="ff0000"/>
-          <w:sz w:val="16"/>
-          <w:szCs w:val="16"/>
-          <w:highlight w:val="white"/>
-          <w:rtl w:val="0"/>
-        </w:rPr>
-        <w:t xml:space="preserve">[WARN]      * PIDs limit not set: postgres</w:t>
+          <w:color w:val="38761d"/>
+          <w:sz w:val="16"/>
+          <w:szCs w:val="16"/>
+          <w:highlight w:val="white"/>
+        </w:rPr>
+      </w:pPr>
+      <w:r>
+        <w:rPr>
+          <w:rFonts w:ascii="Helvetica Neue" w:cs="Helvetica Neue" w:eastAsia="Helvetica Neue" w:hAnsi="Helvetica Neue"/>
+          <w:b w:val="1"/>
+          <w:color w:val="38761d"/>
+          <w:sz w:val="16"/>
+          <w:szCs w:val="16"/>
+          <w:highlight w:val="white"/>
+          <w:rtl w:val="0"/>
+        </w:rPr>
+        <w:t xml:space="preserve">[PASS] 5.29  - Ensure that Docker's default bridge 'docker0' is not used</w:t>
       </w:r>
     </w:p>
     <w:p>
@@ -15793,23 +16351,23 @@
         <w:rPr>
           <w:rFonts w:ascii="Helvetica Neue" w:cs="Helvetica Neue" w:eastAsia="Helvetica Neue" w:hAnsi="Helvetica Neue"/>
           <w:b w:val="1"/>
-          <w:color w:val="ff0000"/>
-          <w:sz w:val="16"/>
-          <w:szCs w:val="16"/>
-          <w:highlight w:val="white"/>
-        </w:rPr>
-      </w:pPr>
-      <w:r>
-        <w:rPr>
-          <w:rFonts w:ascii="Helvetica Neue" w:cs="Helvetica Neue" w:eastAsia="Helvetica Neue" w:hAnsi="Helvetica Neue"/>
-          <w:b w:val="1"/>
-          <w:color w:val="ff0000"/>
-          <w:sz w:val="16"/>
-          <w:szCs w:val="16"/>
-          <w:highlight w:val="white"/>
-          <w:rtl w:val="0"/>
-        </w:rPr>
-        <w:t xml:space="preserve">[WARN]      * PIDs limit not set: distributed-analytics-r-server</w:t>
+          <w:color w:val="38761d"/>
+          <w:sz w:val="16"/>
+          <w:szCs w:val="16"/>
+          <w:highlight w:val="white"/>
+        </w:rPr>
+      </w:pPr>
+      <w:r>
+        <w:rPr>
+          <w:rFonts w:ascii="Helvetica Neue" w:cs="Helvetica Neue" w:eastAsia="Helvetica Neue" w:hAnsi="Helvetica Neue"/>
+          <w:b w:val="1"/>
+          <w:color w:val="38761d"/>
+          <w:sz w:val="16"/>
+          <w:szCs w:val="16"/>
+          <w:highlight w:val="white"/>
+          <w:rtl w:val="0"/>
+        </w:rPr>
+        <w:t xml:space="preserve">[PASS] 5.30  - Ensure that the host's user namespaces are not shared</w:t>
       </w:r>
     </w:p>
     <w:p>
@@ -15830,82 +16388,6 @@
         <w:jc w:val="left"/>
         <w:rPr>
           <w:rFonts w:ascii="Helvetica Neue" w:cs="Helvetica Neue" w:eastAsia="Helvetica Neue" w:hAnsi="Helvetica Neue"/>
-          <w:b w:val="1"/>
-          <w:color w:val="38761d"/>
-          <w:sz w:val="16"/>
-          <w:szCs w:val="16"/>
-          <w:highlight w:val="white"/>
-        </w:rPr>
-      </w:pPr>
-      <w:r>
-        <w:rPr>
-          <w:rFonts w:ascii="Helvetica Neue" w:cs="Helvetica Neue" w:eastAsia="Helvetica Neue" w:hAnsi="Helvetica Neue"/>
-          <w:b w:val="1"/>
-          <w:color w:val="38761d"/>
-          <w:sz w:val="16"/>
-          <w:szCs w:val="16"/>
-          <w:highlight w:val="white"/>
-          <w:rtl w:val="0"/>
-        </w:rPr>
-        <w:t xml:space="preserve">[PASS] 5.29  - Ensure that Docker's default bridge 'docker0' is not used</w:t>
-      </w:r>
-    </w:p>
-    <w:p>
-      <w:pPr>
-        <w:keepNext w:val="0"/>
-        <w:keepLines w:val="0"/>
-        <w:widowControl w:val="1"/>
-        <w:pBdr>
-          <w:top w:space="0" w:sz="0" w:val="nil"/>
-          <w:left w:space="0" w:sz="0" w:val="nil"/>
-          <w:bottom w:space="0" w:sz="0" w:val="nil"/>
-          <w:right w:space="0" w:sz="0" w:val="nil"/>
-          <w:between w:space="0" w:sz="0" w:val="nil"/>
-        </w:pBdr>
-        <w:shd w:fill="auto" w:val="clear"/>
-        <w:spacing w:after="0" w:before="0" w:line="240" w:lineRule="auto"/>
-        <w:ind w:left="0" w:right="0" w:firstLine="0"/>
-        <w:jc w:val="left"/>
-        <w:rPr>
-          <w:rFonts w:ascii="Helvetica Neue" w:cs="Helvetica Neue" w:eastAsia="Helvetica Neue" w:hAnsi="Helvetica Neue"/>
-          <w:b w:val="1"/>
-          <w:color w:val="38761d"/>
-          <w:sz w:val="16"/>
-          <w:szCs w:val="16"/>
-          <w:highlight w:val="white"/>
-        </w:rPr>
-      </w:pPr>
-      <w:r>
-        <w:rPr>
-          <w:rFonts w:ascii="Helvetica Neue" w:cs="Helvetica Neue" w:eastAsia="Helvetica Neue" w:hAnsi="Helvetica Neue"/>
-          <w:b w:val="1"/>
-          <w:color w:val="38761d"/>
-          <w:sz w:val="16"/>
-          <w:szCs w:val="16"/>
-          <w:highlight w:val="white"/>
-          <w:rtl w:val="0"/>
-        </w:rPr>
-        <w:t xml:space="preserve">[PASS] 5.30  - Ensure that the host's user namespaces are not shared</w:t>
-      </w:r>
-    </w:p>
-    <w:p>
-      <w:pPr>
-        <w:keepNext w:val="0"/>
-        <w:keepLines w:val="0"/>
-        <w:widowControl w:val="1"/>
-        <w:pBdr>
-          <w:top w:space="0" w:sz="0" w:val="nil"/>
-          <w:left w:space="0" w:sz="0" w:val="nil"/>
-          <w:bottom w:space="0" w:sz="0" w:val="nil"/>
-          <w:right w:space="0" w:sz="0" w:val="nil"/>
-          <w:between w:space="0" w:sz="0" w:val="nil"/>
-        </w:pBdr>
-        <w:shd w:fill="auto" w:val="clear"/>
-        <w:spacing w:after="0" w:before="0" w:line="240" w:lineRule="auto"/>
-        <w:ind w:left="0" w:right="0" w:firstLine="0"/>
-        <w:jc w:val="left"/>
-        <w:rPr>
-          <w:rFonts w:ascii="Helvetica Neue" w:cs="Helvetica Neue" w:eastAsia="Helvetica Neue" w:hAnsi="Helvetica Neue"/>
           <w:b w:val="0"/>
           <w:i w:val="0"/>
           <w:smallCaps w:val="0"/>
@@ -16053,7 +16535,25 @@
           <w:szCs w:val="20"/>
           <w:rtl w:val="0"/>
         </w:rPr>
-        <w:t xml:space="preserve">git clone https://github.com/docker/docker-bench-security.git</w:t>
+        <w:t xml:space="preserve">wget </w:t>
+      </w:r>
+      <w:hyperlink r:id="rId36">
+        <w:r>
+          <w:rPr>
+            <w:rFonts w:ascii="Courier New" w:cs="Courier New" w:eastAsia="Courier New" w:hAnsi="Courier New"/>
+            <w:color w:val="1155cc"/>
+            <w:sz w:val="20"/>
+            <w:szCs w:val="20"/>
+            <w:u w:val="single"/>
+            <w:rtl w:val="0"/>
+          </w:rPr>
+          <w:t xml:space="preserve">https://github.com/docker/docker-bench-security/archive/v1.3.5.tar.gz</w:t>
+        </w:r>
+      </w:hyperlink>
+      <w:r>
+        <w:rPr>
+          <w:rtl w:val="0"/>
+        </w:rPr>
       </w:r>
     </w:p>
     <w:p>
@@ -16071,16 +16571,25 @@
           <w:szCs w:val="20"/>
           <w:rtl w:val="0"/>
         </w:rPr>
-        <w:t xml:space="preserve">cd</w:t>
-      </w:r>
-      <w:r>
+        <w:t xml:space="preserve">tar -xzvf v1.3.5.tar.gz</w:t>
+      </w:r>
+    </w:p>
+    <w:p>
+      <w:pPr>
         <w:rPr>
           <w:rFonts w:ascii="Courier New" w:cs="Courier New" w:eastAsia="Courier New" w:hAnsi="Courier New"/>
           <w:sz w:val="20"/>
           <w:szCs w:val="20"/>
-          <w:rtl w:val="0"/>
-        </w:rPr>
-        <w:t xml:space="preserve"> docker-bench-security</w:t>
+        </w:rPr>
+      </w:pPr>
+      <w:r>
+        <w:rPr>
+          <w:rFonts w:ascii="Courier New" w:cs="Courier New" w:eastAsia="Courier New" w:hAnsi="Courier New"/>
+          <w:sz w:val="20"/>
+          <w:szCs w:val="20"/>
+          <w:rtl w:val="0"/>
+        </w:rPr>
+        <w:t xml:space="preserve">cd docker-bench-security-1.3.5</w:t>
       </w:r>
     </w:p>
     <w:p>
@@ -16416,6 +16925,30 @@
         <w:rPr>
           <w:rFonts w:ascii="Helvetica Neue" w:cs="Helvetica Neue" w:eastAsia="Helvetica Neue" w:hAnsi="Helvetica Neue"/>
           <w:b w:val="1"/>
+          <w:color w:val="ff0000"/>
+          <w:sz w:val="16"/>
+          <w:szCs w:val="16"/>
+          <w:highlight w:val="white"/>
+        </w:rPr>
+      </w:pPr>
+      <w:r>
+        <w:rPr>
+          <w:rFonts w:ascii="Helvetica Neue" w:cs="Helvetica Neue" w:eastAsia="Helvetica Neue" w:hAnsi="Helvetica Neue"/>
+          <w:b w:val="1"/>
+          <w:color w:val="ff0000"/>
+          <w:sz w:val="16"/>
+          <w:szCs w:val="16"/>
+          <w:highlight w:val="white"/>
+          <w:rtl w:val="0"/>
+        </w:rPr>
+        <w:t xml:space="preserve">[WARN]      * Running as root: distributed-analytics-r-server</w:t>
+      </w:r>
+    </w:p>
+    <w:p>
+      <w:pPr>
+        <w:rPr>
+          <w:rFonts w:ascii="Helvetica Neue" w:cs="Helvetica Neue" w:eastAsia="Helvetica Neue" w:hAnsi="Helvetica Neue"/>
+          <w:b w:val="1"/>
           <w:color w:val="f1c232"/>
           <w:sz w:val="16"/>
           <w:szCs w:val="16"/>
@@ -16672,7 +17205,7 @@
           <w:highlight w:val="white"/>
           <w:rtl w:val="0"/>
         </w:rPr>
-        <w:t xml:space="preserve">[INFO]      * Update instruction found: [honeur/zeppelin:0.8.0-1.5]</w:t>
+        <w:t xml:space="preserve">[INFO]      * Update instruction found: [honeur/zeppelin:0.8.2-1.5]</w:t>
       </w:r>
     </w:p>
     <w:p>
@@ -18773,26 +19306,43 @@
     </w:p>
     <w:p>
       <w:pPr>
-        <w:numPr>
-          <w:ilvl w:val="0"/>
-          <w:numId w:val="10"/>
-        </w:numPr>
-        <w:ind w:left="720" w:hanging="500"/>
-        <w:rPr>
-          <w:sz w:val="16"/>
-          <w:szCs w:val="16"/>
-          <w:highlight w:val="white"/>
-        </w:rPr>
-      </w:pPr>
-      <w:r>
-        <w:rPr>
-          <w:rFonts w:ascii="Helvetica Neue" w:cs="Helvetica Neue" w:eastAsia="Helvetica Neue" w:hAnsi="Helvetica Neue"/>
-          <w:sz w:val="16"/>
-          <w:szCs w:val="16"/>
-          <w:highlight w:val="white"/>
-          <w:rtl w:val="0"/>
-        </w:rPr>
-        <w:t xml:space="preserve">honeur-distributed-analytics:r-server-1.5</w:t>
+        <w:rPr>
+          <w:rFonts w:ascii="Helvetica Neue" w:cs="Helvetica Neue" w:eastAsia="Helvetica Neue" w:hAnsi="Helvetica Neue"/>
+          <w:sz w:val="16"/>
+          <w:szCs w:val="16"/>
+          <w:highlight w:val="white"/>
+        </w:rPr>
+      </w:pPr>
+      <w:r>
+        <w:rPr>
+          <w:rFonts w:ascii="Helvetica Neue" w:cs="Helvetica Neue" w:eastAsia="Helvetica Neue" w:hAnsi="Helvetica Neue"/>
+          <w:sz w:val="16"/>
+          <w:szCs w:val="16"/>
+          <w:highlight w:val="white"/>
+          <w:rtl w:val="0"/>
+        </w:rPr>
+        <w:t xml:space="preserve">honeur-distributed-analytics:r-server-1.5 start as root to change the permissions of the shared volume betweern host, r-server and zeppelin. Once the permissions of the shared volume are changed, the r-server is run by the </w:t>
+      </w:r>
+      <w:r>
+        <w:rPr>
+          <w:rFonts w:ascii="Helvetica Neue" w:cs="Helvetica Neue" w:eastAsia="Helvetica Neue" w:hAnsi="Helvetica Neue"/>
+          <w:b w:val="1"/>
+          <w:sz w:val="16"/>
+          <w:szCs w:val="16"/>
+          <w:highlight w:val="white"/>
+          <w:rtl w:val="0"/>
+        </w:rPr>
+        <w:t xml:space="preserve">nobody</w:t>
+      </w:r>
+      <w:r>
+        <w:rPr>
+          <w:rFonts w:ascii="Helvetica Neue" w:cs="Helvetica Neue" w:eastAsia="Helvetica Neue" w:hAnsi="Helvetica Neue"/>
+          <w:sz w:val="16"/>
+          <w:szCs w:val="16"/>
+          <w:highlight w:val="white"/>
+          <w:rtl w:val="0"/>
+        </w:rPr>
+        <w:t xml:space="preserve"> user.</w:t>
       </w:r>
     </w:p>
     <w:p>
@@ -18840,7 +19390,34 @@
           <w:vertAlign w:val="baseline"/>
           <w:rtl w:val="0"/>
         </w:rPr>
-        <w:t xml:space="preserve">For Zeppelin we used apache:zeppelin:0.8.0 as the base image and only did configuration changes. Because the base image has a few programs depending on root access in the container, we decided to keep the root user. </w:t>
+        <w:t xml:space="preserve">For Zeppelin we used apache:zeppelin:0.8.</w:t>
+      </w:r>
+      <w:r>
+        <w:rPr>
+          <w:rFonts w:ascii="Helvetica Neue" w:cs="Helvetica Neue" w:eastAsia="Helvetica Neue" w:hAnsi="Helvetica Neue"/>
+          <w:sz w:val="16"/>
+          <w:szCs w:val="16"/>
+          <w:highlight w:val="white"/>
+          <w:rtl w:val="0"/>
+        </w:rPr>
+        <w:t xml:space="preserve">2</w:t>
+      </w:r>
+      <w:r>
+        <w:rPr>
+          <w:rFonts w:ascii="Helvetica Neue" w:cs="Helvetica Neue" w:eastAsia="Helvetica Neue" w:hAnsi="Helvetica Neue"/>
+          <w:b w:val="0"/>
+          <w:i w:val="0"/>
+          <w:smallCaps w:val="0"/>
+          <w:strike w:val="0"/>
+          <w:color w:val="000000"/>
+          <w:sz w:val="16"/>
+          <w:szCs w:val="16"/>
+          <w:highlight w:val="white"/>
+          <w:u w:val="none"/>
+          <w:vertAlign w:val="baseline"/>
+          <w:rtl w:val="0"/>
+        </w:rPr>
+        <w:t xml:space="preserve"> as the base image and only did configuration changes. Because the base image has a few programs depending on root access in the container, we decided to keep the root user. </w:t>
       </w:r>
     </w:p>
     <w:p>
@@ -19648,8 +20225,8 @@
       </w:r>
     </w:p>
     <w:sectPr>
-      <w:headerReference r:id="rId35" w:type="default"/>
-      <w:footerReference r:id="rId36" w:type="default"/>
+      <w:headerReference r:id="rId37" w:type="default"/>
+      <w:footerReference r:id="rId38" w:type="default"/>
       <w:pgSz w:h="16840" w:w="11900"/>
       <w:pgMar w:bottom="1800" w:top="2520" w:left="1200" w:right="1200" w:header="720" w:footer="1040"/>
       <w:pgNumType w:start="1"/>
@@ -19848,12 +20425,12 @@
               <wp:extent cx="6029665" cy="38100"/>
               <wp:effectExtent b="0" l="0" r="0" t="0"/>
               <wp:wrapSquare wrapText="bothSides" distB="0" distT="0" distL="0" distR="0"/>
-              <wp:docPr id="1" name="image1.png"/>
+              <wp:docPr id="1" name="image2.png"/>
               <a:graphic>
                 <a:graphicData uri="http://schemas.openxmlformats.org/drawingml/2006/picture">
                   <pic:pic>
                     <pic:nvPicPr>
-                      <pic:cNvPr id="0" name="image1.png"/>
+                      <pic:cNvPr id="0" name="image2.png"/>
                       <pic:cNvPicPr preferRelativeResize="0"/>
                     </pic:nvPicPr>
                     <pic:blipFill>

</xml_diff>